<commit_message>
change quotation, update lab report outline
</commit_message>
<xml_diff>
--- a/Bosch-Lab1-20220623.docx
+++ b/Bosch-Lab1-20220623.docx
@@ -51,14 +51,12 @@
     <w:p>
       <w:pPr>
         <w:ind w:left="840" w:right="356"/>
-        <w:jc w:val="both"/>
         <w:rPr>
           <w:rFonts w:ascii="Arial" w:hAnsi="Arial" w:cs="Arial"/>
           <w:sz w:val="28"/>
           <w:szCs w:val="28"/>
         </w:rPr>
       </w:pPr>
-      <w:commentRangeStart w:id="0"/>
       <w:r>
         <w:rPr>
           <w:rFonts w:ascii="Arial" w:hAnsi="Arial" w:cs="Arial"/>
@@ -66,7 +64,7 @@
           <w:sz w:val="28"/>
           <w:szCs w:val="28"/>
         </w:rPr>
-        <w:t>“What is it that we human beings ultimately depend on? We depend on our words. We are suspended in language. Our task is to communicate experience and ideas to others.”</w:t>
+        <w:t>"Nothing in science has any value to society if it is not communicated."</w:t>
       </w:r>
     </w:p>
     <w:p>
@@ -86,14 +84,26 @@
           <w:color w:val="1D809A"/>
           <w:sz w:val="23"/>
         </w:rPr>
-        <w:t>—Niels Bohr</w:t>
-      </w:r>
-      <w:commentRangeEnd w:id="0"/>
-      <w:r>
-        <w:rPr>
-          <w:rStyle w:val="CommentReference"/>
-        </w:rPr>
-        <w:commentReference w:id="0"/>
+        <w:t>—</w:t>
+      </w:r>
+      <w:r>
+        <w:rPr>
+          <w:rFonts w:ascii="Arial" w:hAnsi="Arial" w:cs="Arial"/>
+          <w:b/>
+          <w:color w:val="1D809A"/>
+          <w:sz w:val="23"/>
+        </w:rPr>
+        <w:t>Anne Roe</w:t>
+      </w:r>
+      <w:r>
+        <w:rPr>
+          <w:rStyle w:val="FootnoteReference"/>
+          <w:rFonts w:ascii="Arial" w:hAnsi="Arial" w:cs="Arial"/>
+          <w:b/>
+          <w:color w:val="1D809A"/>
+          <w:sz w:val="23"/>
+        </w:rPr>
+        <w:footnoteReference w:id="1"/>
       </w:r>
     </w:p>
     <w:p>
@@ -153,698 +163,559 @@
     </w:p>
     <w:p>
       <w:pPr>
-        <w:pStyle w:val="ListParagraph"/>
-        <w:numPr>
-          <w:ilvl w:val="0"/>
-          <w:numId w:val="1"/>
-        </w:numPr>
-        <w:jc w:val="both"/>
-        <w:rPr>
-          <w:rFonts w:ascii="Arial" w:hAnsi="Arial" w:cs="Arial"/>
-          <w:sz w:val="24"/>
-        </w:rPr>
-      </w:pPr>
-      <w:r>
-        <w:rPr>
-          <w:rFonts w:ascii="Arial" w:hAnsi="Arial" w:cs="Arial"/>
-          <w:sz w:val="24"/>
+        <w:pStyle w:val="Heading8"/>
+        <w:spacing w:line="259" w:lineRule="auto"/>
+        <w:ind w:left="720" w:right="356"/>
+        <w:jc w:val="both"/>
+        <w:rPr>
+          <w:rFonts w:ascii="Arial" w:hAnsi="Arial" w:cs="Arial"/>
+          <w:b w:val="0"/>
+          <w:bCs w:val="0"/>
+          <w:szCs w:val="22"/>
+        </w:rPr>
+      </w:pPr>
+      <w:r>
+        <w:rPr>
+          <w:rFonts w:ascii="Arial" w:hAnsi="Arial" w:cs="Arial"/>
+          <w:b w:val="0"/>
+          <w:bCs w:val="0"/>
+          <w:szCs w:val="22"/>
+        </w:rPr>
+        <w:t>1.</w:t>
+      </w:r>
+      <w:r>
+        <w:rPr>
+          <w:rFonts w:ascii="Arial" w:hAnsi="Arial" w:cs="Arial"/>
+          <w:b w:val="0"/>
+          <w:bCs w:val="0"/>
+          <w:szCs w:val="22"/>
+        </w:rPr>
+        <w:t xml:space="preserve"> </w:t>
+      </w:r>
+      <w:r>
+        <w:rPr>
+          <w:rFonts w:ascii="Arial" w:hAnsi="Arial" w:cs="Arial"/>
+          <w:b w:val="0"/>
+          <w:bCs w:val="0"/>
+          <w:szCs w:val="22"/>
         </w:rPr>
         <w:t>Introduction</w:t>
       </w:r>
     </w:p>
     <w:p>
       <w:pPr>
-        <w:pStyle w:val="ListParagraph"/>
-        <w:numPr>
-          <w:ilvl w:val="1"/>
-          <w:numId w:val="1"/>
-        </w:numPr>
-        <w:jc w:val="both"/>
-        <w:rPr>
-          <w:rFonts w:ascii="Arial" w:hAnsi="Arial" w:cs="Arial"/>
-          <w:sz w:val="24"/>
-        </w:rPr>
-      </w:pPr>
-      <w:r>
-        <w:rPr>
-          <w:rFonts w:ascii="Arial" w:hAnsi="Arial" w:cs="Arial"/>
-          <w:sz w:val="24"/>
-        </w:rPr>
-        <w:t>What is the topic of this</w:t>
-      </w:r>
-      <w:r>
-        <w:rPr>
-          <w:rFonts w:ascii="Arial" w:hAnsi="Arial" w:cs="Arial"/>
-          <w:spacing w:val="-12"/>
-          <w:sz w:val="24"/>
+        <w:pStyle w:val="Heading8"/>
+        <w:spacing w:line="259" w:lineRule="auto"/>
+        <w:ind w:left="1800" w:right="356" w:hanging="360"/>
+        <w:jc w:val="both"/>
+        <w:rPr>
+          <w:rFonts w:ascii="Arial" w:hAnsi="Arial" w:cs="Arial"/>
+          <w:b w:val="0"/>
+          <w:bCs w:val="0"/>
+          <w:szCs w:val="22"/>
+        </w:rPr>
+      </w:pPr>
+      <w:r>
+        <w:rPr>
+          <w:rFonts w:ascii="Arial" w:hAnsi="Arial" w:cs="Arial"/>
+          <w:b w:val="0"/>
+          <w:bCs w:val="0"/>
+          <w:szCs w:val="22"/>
+        </w:rPr>
+        <w:t>a. State the topic of the lab.</w:t>
+      </w:r>
+    </w:p>
+    <w:p>
+      <w:pPr>
+        <w:pStyle w:val="Heading8"/>
+        <w:spacing w:line="259" w:lineRule="auto"/>
+        <w:ind w:left="1710" w:right="356" w:hanging="270"/>
+        <w:jc w:val="both"/>
+        <w:rPr>
+          <w:rFonts w:ascii="Arial" w:hAnsi="Arial" w:cs="Arial"/>
+          <w:b w:val="0"/>
+          <w:bCs w:val="0"/>
+          <w:szCs w:val="22"/>
+        </w:rPr>
+      </w:pPr>
+      <w:r>
+        <w:rPr>
+          <w:rFonts w:ascii="Arial" w:hAnsi="Arial" w:cs="Arial"/>
+          <w:b w:val="0"/>
+          <w:bCs w:val="0"/>
+          <w:szCs w:val="22"/>
+        </w:rPr>
+        <w:t>b. What is some background information about this topic. Cite sources for this knowledge.</w:t>
+      </w:r>
+    </w:p>
+    <w:p>
+      <w:pPr>
+        <w:pStyle w:val="Heading8"/>
+        <w:spacing w:line="259" w:lineRule="auto"/>
+        <w:ind w:left="1710" w:right="356" w:hanging="270"/>
+        <w:jc w:val="both"/>
+        <w:rPr>
+          <w:rFonts w:ascii="Arial" w:hAnsi="Arial" w:cs="Arial"/>
+          <w:b w:val="0"/>
+          <w:bCs w:val="0"/>
+          <w:szCs w:val="22"/>
+        </w:rPr>
+      </w:pPr>
+      <w:r>
+        <w:rPr>
+          <w:rFonts w:ascii="Arial" w:hAnsi="Arial" w:cs="Arial"/>
+          <w:b w:val="0"/>
+          <w:bCs w:val="0"/>
+          <w:szCs w:val="22"/>
+        </w:rPr>
+        <w:t>c. What scientific question or problem was addressed? This may be posed in the form of a hypothesis.</w:t>
+      </w:r>
+    </w:p>
+    <w:p>
+      <w:pPr>
+        <w:pStyle w:val="Heading8"/>
+        <w:spacing w:line="259" w:lineRule="auto"/>
+        <w:ind w:left="1710" w:right="356" w:hanging="270"/>
+        <w:jc w:val="both"/>
+        <w:rPr>
+          <w:rFonts w:ascii="Arial" w:hAnsi="Arial" w:cs="Arial"/>
+          <w:b w:val="0"/>
+          <w:bCs w:val="0"/>
+          <w:szCs w:val="22"/>
+        </w:rPr>
+      </w:pPr>
+      <w:r>
+        <w:rPr>
+          <w:rFonts w:ascii="Arial" w:hAnsi="Arial" w:cs="Arial"/>
+          <w:b w:val="0"/>
+          <w:bCs w:val="0"/>
+          <w:szCs w:val="22"/>
+        </w:rPr>
+        <w:t>d. Why was addressing this problem significant to science and/or society?</w:t>
+      </w:r>
+    </w:p>
+    <w:p>
+      <w:pPr>
+        <w:pStyle w:val="Heading8"/>
+        <w:spacing w:line="259" w:lineRule="auto"/>
+        <w:ind w:left="720" w:right="356"/>
+        <w:jc w:val="both"/>
+        <w:rPr>
+          <w:rFonts w:ascii="Arial" w:hAnsi="Arial" w:cs="Arial"/>
+          <w:b w:val="0"/>
+          <w:bCs w:val="0"/>
+          <w:szCs w:val="22"/>
+        </w:rPr>
+      </w:pPr>
+      <w:r>
+        <w:rPr>
+          <w:rFonts w:ascii="Arial" w:hAnsi="Arial" w:cs="Arial"/>
+          <w:b w:val="0"/>
+          <w:bCs w:val="0"/>
+          <w:szCs w:val="22"/>
+        </w:rPr>
+        <w:t>2.</w:t>
+      </w:r>
+      <w:r>
+        <w:rPr>
+          <w:rFonts w:ascii="Arial" w:hAnsi="Arial" w:cs="Arial"/>
+          <w:b w:val="0"/>
+          <w:bCs w:val="0"/>
+          <w:szCs w:val="22"/>
         </w:rPr>
         <w:t xml:space="preserve"> </w:t>
       </w:r>
       <w:r>
         <w:rPr>
           <w:rFonts w:ascii="Arial" w:hAnsi="Arial" w:cs="Arial"/>
-          <w:sz w:val="24"/>
-        </w:rPr>
-        <w:t>lab?</w:t>
-      </w:r>
-    </w:p>
-    <w:p>
-      <w:pPr>
-        <w:pStyle w:val="ListParagraph"/>
-        <w:numPr>
-          <w:ilvl w:val="1"/>
-          <w:numId w:val="1"/>
-        </w:numPr>
-        <w:jc w:val="both"/>
-        <w:rPr>
-          <w:rFonts w:ascii="Arial" w:hAnsi="Arial" w:cs="Arial"/>
-          <w:sz w:val="24"/>
-        </w:rPr>
-      </w:pPr>
-      <w:r>
-        <w:rPr>
-          <w:rFonts w:ascii="Arial" w:hAnsi="Arial" w:cs="Arial"/>
-          <w:sz w:val="24"/>
-        </w:rPr>
-        <w:t>What did you already know about this topic? Cite sources for this</w:t>
-      </w:r>
-      <w:r>
-        <w:rPr>
-          <w:rFonts w:ascii="Arial" w:hAnsi="Arial" w:cs="Arial"/>
-          <w:spacing w:val="-19"/>
-          <w:sz w:val="24"/>
+          <w:b w:val="0"/>
+          <w:bCs w:val="0"/>
+          <w:szCs w:val="22"/>
+        </w:rPr>
+        <w:t>Method</w:t>
+      </w:r>
+    </w:p>
+    <w:p>
+      <w:pPr>
+        <w:pStyle w:val="Heading8"/>
+        <w:spacing w:line="259" w:lineRule="auto"/>
+        <w:ind w:right="356"/>
+        <w:jc w:val="both"/>
+        <w:rPr>
+          <w:rFonts w:ascii="Arial" w:hAnsi="Arial" w:cs="Arial"/>
+          <w:b w:val="0"/>
+          <w:bCs w:val="0"/>
+          <w:szCs w:val="22"/>
+        </w:rPr>
+      </w:pPr>
+      <w:r>
+        <w:rPr>
+          <w:rFonts w:ascii="Arial" w:hAnsi="Arial" w:cs="Arial"/>
+          <w:b w:val="0"/>
+          <w:bCs w:val="0"/>
+          <w:szCs w:val="22"/>
+        </w:rPr>
+        <w:t>a. What materials were used?</w:t>
+      </w:r>
+    </w:p>
+    <w:p>
+      <w:pPr>
+        <w:pStyle w:val="Heading8"/>
+        <w:spacing w:line="259" w:lineRule="auto"/>
+        <w:ind w:right="356"/>
+        <w:jc w:val="both"/>
+        <w:rPr>
+          <w:rFonts w:ascii="Arial" w:hAnsi="Arial" w:cs="Arial"/>
+          <w:b w:val="0"/>
+          <w:bCs w:val="0"/>
+          <w:szCs w:val="22"/>
+        </w:rPr>
+      </w:pPr>
+      <w:r>
+        <w:rPr>
+          <w:rFonts w:ascii="Arial" w:hAnsi="Arial" w:cs="Arial"/>
+          <w:b w:val="0"/>
+          <w:bCs w:val="0"/>
+          <w:szCs w:val="22"/>
+        </w:rPr>
+        <w:t>b. How were they used?</w:t>
+      </w:r>
+    </w:p>
+    <w:p>
+      <w:pPr>
+        <w:pStyle w:val="Heading8"/>
+        <w:spacing w:line="259" w:lineRule="auto"/>
+        <w:ind w:left="720" w:right="356"/>
+        <w:jc w:val="both"/>
+        <w:rPr>
+          <w:rFonts w:ascii="Arial" w:hAnsi="Arial" w:cs="Arial"/>
+          <w:b w:val="0"/>
+          <w:bCs w:val="0"/>
+          <w:szCs w:val="22"/>
+        </w:rPr>
+      </w:pPr>
+      <w:r>
+        <w:rPr>
+          <w:rFonts w:ascii="Arial" w:hAnsi="Arial" w:cs="Arial"/>
+          <w:b w:val="0"/>
+          <w:bCs w:val="0"/>
+          <w:szCs w:val="22"/>
+        </w:rPr>
+        <w:t>3.</w:t>
+      </w:r>
+      <w:r>
+        <w:rPr>
+          <w:rFonts w:ascii="Arial" w:hAnsi="Arial" w:cs="Arial"/>
+          <w:b w:val="0"/>
+          <w:bCs w:val="0"/>
+          <w:szCs w:val="22"/>
         </w:rPr>
         <w:t xml:space="preserve"> </w:t>
       </w:r>
       <w:r>
         <w:rPr>
           <w:rFonts w:ascii="Arial" w:hAnsi="Arial" w:cs="Arial"/>
-          <w:sz w:val="24"/>
-        </w:rPr>
-        <w:t>knowledge.</w:t>
-      </w:r>
-    </w:p>
-    <w:p>
-      <w:pPr>
-        <w:pStyle w:val="ListParagraph"/>
-        <w:numPr>
-          <w:ilvl w:val="1"/>
-          <w:numId w:val="1"/>
-        </w:numPr>
-        <w:jc w:val="both"/>
-        <w:rPr>
-          <w:rFonts w:ascii="Arial" w:hAnsi="Arial" w:cs="Arial"/>
-          <w:sz w:val="24"/>
-        </w:rPr>
-      </w:pPr>
-      <w:r>
-        <w:rPr>
-          <w:rFonts w:ascii="Arial" w:hAnsi="Arial" w:cs="Arial"/>
-          <w:sz w:val="24"/>
-        </w:rPr>
-        <w:t>What scientific question or problem are you</w:t>
-      </w:r>
-      <w:r>
-        <w:rPr>
-          <w:rFonts w:ascii="Arial" w:hAnsi="Arial" w:cs="Arial"/>
-          <w:spacing w:val="-12"/>
-          <w:sz w:val="24"/>
+          <w:b w:val="0"/>
+          <w:bCs w:val="0"/>
+          <w:szCs w:val="22"/>
+        </w:rPr>
+        <w:t>Results</w:t>
+      </w:r>
+    </w:p>
+    <w:p>
+      <w:pPr>
+        <w:pStyle w:val="Heading8"/>
+        <w:spacing w:line="259" w:lineRule="auto"/>
+        <w:ind w:left="1800" w:right="356" w:hanging="360"/>
+        <w:jc w:val="both"/>
+        <w:rPr>
+          <w:rFonts w:ascii="Arial" w:hAnsi="Arial" w:cs="Arial"/>
+          <w:b w:val="0"/>
+          <w:bCs w:val="0"/>
+          <w:szCs w:val="22"/>
+        </w:rPr>
+      </w:pPr>
+      <w:r>
+        <w:rPr>
+          <w:rFonts w:ascii="Arial" w:hAnsi="Arial" w:cs="Arial"/>
+          <w:b w:val="0"/>
+          <w:bCs w:val="0"/>
+          <w:szCs w:val="22"/>
+        </w:rPr>
+        <w:t>a. What data was obtained during the lab?</w:t>
+      </w:r>
+    </w:p>
+    <w:p>
+      <w:pPr>
+        <w:pStyle w:val="Heading8"/>
+        <w:spacing w:line="259" w:lineRule="auto"/>
+        <w:ind w:left="1800" w:right="356" w:hanging="360"/>
+        <w:jc w:val="both"/>
+        <w:rPr>
+          <w:rFonts w:ascii="Arial" w:hAnsi="Arial" w:cs="Arial"/>
+          <w:b w:val="0"/>
+          <w:bCs w:val="0"/>
+          <w:szCs w:val="22"/>
+        </w:rPr>
+      </w:pPr>
+      <w:r>
+        <w:rPr>
+          <w:rFonts w:ascii="Arial" w:hAnsi="Arial" w:cs="Arial"/>
+          <w:b w:val="0"/>
+          <w:bCs w:val="0"/>
+          <w:szCs w:val="22"/>
+        </w:rPr>
+        <w:t>b. This section is for objective data reporting only.</w:t>
+      </w:r>
+    </w:p>
+    <w:p>
+      <w:pPr>
+        <w:pStyle w:val="Heading8"/>
+        <w:spacing w:line="259" w:lineRule="auto"/>
+        <w:ind w:left="1710" w:right="356" w:hanging="270"/>
+        <w:jc w:val="both"/>
+        <w:rPr>
+          <w:rFonts w:ascii="Arial" w:hAnsi="Arial" w:cs="Arial"/>
+          <w:b w:val="0"/>
+          <w:bCs w:val="0"/>
+          <w:szCs w:val="22"/>
+        </w:rPr>
+      </w:pPr>
+      <w:r>
+        <w:rPr>
+          <w:rFonts w:ascii="Arial" w:hAnsi="Arial" w:cs="Arial"/>
+          <w:b w:val="0"/>
+          <w:bCs w:val="0"/>
+          <w:szCs w:val="22"/>
+        </w:rPr>
+        <w:t xml:space="preserve">c. Include </w:t>
+      </w:r>
+      <w:r>
+        <w:rPr>
+          <w:rFonts w:ascii="Arial" w:hAnsi="Arial" w:cs="Arial"/>
+          <w:b w:val="0"/>
+          <w:bCs w:val="0"/>
+          <w:szCs w:val="22"/>
+        </w:rPr>
+        <w:t>high quality images of your field notes</w:t>
+      </w:r>
+      <w:r>
+        <w:rPr>
+          <w:rFonts w:ascii="Arial" w:hAnsi="Arial" w:cs="Arial"/>
+          <w:b w:val="0"/>
+          <w:bCs w:val="0"/>
+          <w:szCs w:val="22"/>
+        </w:rPr>
+        <w:t xml:space="preserve"> in the Results section.</w:t>
+      </w:r>
+    </w:p>
+    <w:p>
+      <w:pPr>
+        <w:pStyle w:val="Heading8"/>
+        <w:spacing w:line="259" w:lineRule="auto"/>
+        <w:ind w:left="720" w:right="356"/>
+        <w:jc w:val="both"/>
+        <w:rPr>
+          <w:rFonts w:ascii="Arial" w:hAnsi="Arial" w:cs="Arial"/>
+          <w:b w:val="0"/>
+          <w:bCs w:val="0"/>
+          <w:szCs w:val="22"/>
+        </w:rPr>
+      </w:pPr>
+      <w:r>
+        <w:rPr>
+          <w:rFonts w:ascii="Arial" w:hAnsi="Arial" w:cs="Arial"/>
+          <w:b w:val="0"/>
+          <w:bCs w:val="0"/>
+          <w:szCs w:val="22"/>
+        </w:rPr>
+        <w:t>4.</w:t>
+      </w:r>
+      <w:r>
+        <w:rPr>
+          <w:rFonts w:ascii="Arial" w:hAnsi="Arial" w:cs="Arial"/>
+          <w:b w:val="0"/>
+          <w:bCs w:val="0"/>
+          <w:szCs w:val="22"/>
         </w:rPr>
         <w:t xml:space="preserve"> </w:t>
       </w:r>
       <w:r>
         <w:rPr>
           <w:rFonts w:ascii="Arial" w:hAnsi="Arial" w:cs="Arial"/>
-          <w:sz w:val="24"/>
-        </w:rPr>
-        <w:t>addressing?</w:t>
-      </w:r>
-    </w:p>
-    <w:p>
-      <w:pPr>
-        <w:pStyle w:val="ListParagraph"/>
-        <w:numPr>
-          <w:ilvl w:val="0"/>
-          <w:numId w:val="1"/>
-        </w:numPr>
-        <w:jc w:val="both"/>
-        <w:rPr>
-          <w:rFonts w:ascii="Arial" w:hAnsi="Arial" w:cs="Arial"/>
-          <w:sz w:val="24"/>
-        </w:rPr>
-      </w:pPr>
-      <w:r>
-        <w:rPr>
-          <w:rFonts w:ascii="Arial" w:hAnsi="Arial" w:cs="Arial"/>
-          <w:sz w:val="24"/>
-        </w:rPr>
-        <w:t>Method</w:t>
-      </w:r>
-    </w:p>
-    <w:p>
-      <w:pPr>
-        <w:pStyle w:val="ListParagraph"/>
-        <w:numPr>
-          <w:ilvl w:val="1"/>
-          <w:numId w:val="1"/>
-        </w:numPr>
-        <w:jc w:val="both"/>
-        <w:rPr>
-          <w:rFonts w:ascii="Arial" w:hAnsi="Arial" w:cs="Arial"/>
-          <w:sz w:val="24"/>
-        </w:rPr>
-      </w:pPr>
-      <w:r>
-        <w:rPr>
-          <w:rFonts w:ascii="Arial" w:hAnsi="Arial" w:cs="Arial"/>
-          <w:sz w:val="24"/>
-        </w:rPr>
-        <w:t>What materials did you</w:t>
-      </w:r>
-      <w:r>
-        <w:rPr>
-          <w:rFonts w:ascii="Arial" w:hAnsi="Arial" w:cs="Arial"/>
-          <w:spacing w:val="-5"/>
-          <w:sz w:val="24"/>
+          <w:b w:val="0"/>
+          <w:bCs w:val="0"/>
+          <w:szCs w:val="22"/>
+        </w:rPr>
+        <w:t>Discussion</w:t>
+      </w:r>
+    </w:p>
+    <w:p>
+      <w:pPr>
+        <w:pStyle w:val="Heading8"/>
+        <w:spacing w:line="259" w:lineRule="auto"/>
+        <w:ind w:left="1710" w:right="356" w:hanging="270"/>
+        <w:jc w:val="both"/>
+        <w:rPr>
+          <w:rFonts w:ascii="Arial" w:hAnsi="Arial" w:cs="Arial"/>
+          <w:b w:val="0"/>
+          <w:bCs w:val="0"/>
+          <w:szCs w:val="22"/>
+        </w:rPr>
+      </w:pPr>
+      <w:r>
+        <w:rPr>
+          <w:rFonts w:ascii="Arial" w:hAnsi="Arial" w:cs="Arial"/>
+          <w:b w:val="0"/>
+          <w:bCs w:val="0"/>
+          <w:szCs w:val="22"/>
+        </w:rPr>
+        <w:t>a. Interpretation of the results. How do they relate to the scientific question?</w:t>
+      </w:r>
+    </w:p>
+    <w:p>
+      <w:pPr>
+        <w:pStyle w:val="Heading8"/>
+        <w:spacing w:line="259" w:lineRule="auto"/>
+        <w:ind w:left="1710" w:right="356" w:hanging="270"/>
+        <w:jc w:val="both"/>
+        <w:rPr>
+          <w:rFonts w:ascii="Arial" w:hAnsi="Arial" w:cs="Arial"/>
+          <w:b w:val="0"/>
+          <w:bCs w:val="0"/>
+          <w:szCs w:val="22"/>
+        </w:rPr>
+      </w:pPr>
+      <w:r>
+        <w:rPr>
+          <w:rFonts w:ascii="Arial" w:hAnsi="Arial" w:cs="Arial"/>
+          <w:b w:val="0"/>
+          <w:bCs w:val="0"/>
+          <w:szCs w:val="22"/>
+        </w:rPr>
+        <w:t>b. This is the section to address any challenges or difficulties that may have influenced the results.</w:t>
+      </w:r>
+    </w:p>
+    <w:p>
+      <w:pPr>
+        <w:pStyle w:val="Heading8"/>
+        <w:spacing w:line="259" w:lineRule="auto"/>
+        <w:ind w:left="720" w:right="356"/>
+        <w:jc w:val="both"/>
+        <w:rPr>
+          <w:rFonts w:ascii="Arial" w:hAnsi="Arial" w:cs="Arial"/>
+          <w:b w:val="0"/>
+          <w:bCs w:val="0"/>
+          <w:szCs w:val="22"/>
+        </w:rPr>
+      </w:pPr>
+      <w:r>
+        <w:rPr>
+          <w:rFonts w:ascii="Arial" w:hAnsi="Arial" w:cs="Arial"/>
+          <w:b w:val="0"/>
+          <w:bCs w:val="0"/>
+          <w:szCs w:val="22"/>
+        </w:rPr>
+        <w:t>5.</w:t>
+      </w:r>
+      <w:r>
+        <w:rPr>
+          <w:rFonts w:ascii="Arial" w:hAnsi="Arial" w:cs="Arial"/>
+          <w:b w:val="0"/>
+          <w:bCs w:val="0"/>
+          <w:szCs w:val="22"/>
         </w:rPr>
         <w:t xml:space="preserve"> </w:t>
       </w:r>
       <w:r>
         <w:rPr>
           <w:rFonts w:ascii="Arial" w:hAnsi="Arial" w:cs="Arial"/>
-          <w:sz w:val="24"/>
-        </w:rPr>
-        <w:t>use?</w:t>
-      </w:r>
-    </w:p>
-    <w:p>
-      <w:pPr>
-        <w:pStyle w:val="ListParagraph"/>
-        <w:numPr>
-          <w:ilvl w:val="1"/>
-          <w:numId w:val="1"/>
-        </w:numPr>
-        <w:jc w:val="both"/>
-        <w:rPr>
-          <w:rFonts w:ascii="Arial" w:hAnsi="Arial" w:cs="Arial"/>
-          <w:sz w:val="24"/>
-        </w:rPr>
-      </w:pPr>
-      <w:r>
-        <w:rPr>
-          <w:rFonts w:ascii="Arial" w:hAnsi="Arial" w:cs="Arial"/>
-          <w:sz w:val="24"/>
-        </w:rPr>
-        <w:t>How did you use</w:t>
-      </w:r>
-      <w:r>
-        <w:rPr>
-          <w:rFonts w:ascii="Arial" w:hAnsi="Arial" w:cs="Arial"/>
-          <w:spacing w:val="-5"/>
-          <w:sz w:val="24"/>
-        </w:rPr>
-        <w:t xml:space="preserve"> </w:t>
-      </w:r>
-      <w:r>
-        <w:rPr>
-          <w:rFonts w:ascii="Arial" w:hAnsi="Arial" w:cs="Arial"/>
-          <w:sz w:val="24"/>
-        </w:rPr>
-        <w:t>them?</w:t>
-      </w:r>
-    </w:p>
-    <w:p>
-      <w:pPr>
-        <w:pStyle w:val="ListParagraph"/>
-        <w:numPr>
-          <w:ilvl w:val="0"/>
-          <w:numId w:val="1"/>
-        </w:numPr>
-        <w:jc w:val="both"/>
-        <w:rPr>
-          <w:rFonts w:ascii="Arial" w:hAnsi="Arial" w:cs="Arial"/>
-          <w:sz w:val="24"/>
-        </w:rPr>
-      </w:pPr>
-      <w:r>
-        <w:rPr>
-          <w:rFonts w:ascii="Arial" w:hAnsi="Arial" w:cs="Arial"/>
-          <w:sz w:val="24"/>
-        </w:rPr>
-        <w:t>Results</w:t>
-      </w:r>
-    </w:p>
-    <w:p>
-      <w:pPr>
-        <w:pStyle w:val="ListParagraph"/>
-        <w:numPr>
-          <w:ilvl w:val="1"/>
-          <w:numId w:val="1"/>
-        </w:numPr>
-        <w:jc w:val="both"/>
-        <w:rPr>
-          <w:rFonts w:ascii="Arial" w:hAnsi="Arial" w:cs="Arial"/>
-          <w:sz w:val="24"/>
-        </w:rPr>
-      </w:pPr>
-      <w:r>
-        <w:rPr>
-          <w:rFonts w:ascii="Arial" w:hAnsi="Arial" w:cs="Arial"/>
-          <w:sz w:val="24"/>
-        </w:rPr>
-        <w:t>What data did you get during the</w:t>
-      </w:r>
-      <w:r>
-        <w:rPr>
-          <w:rFonts w:ascii="Arial" w:hAnsi="Arial" w:cs="Arial"/>
-          <w:spacing w:val="-9"/>
-          <w:sz w:val="24"/>
-        </w:rPr>
-        <w:t xml:space="preserve"> </w:t>
-      </w:r>
-      <w:r>
-        <w:rPr>
-          <w:rFonts w:ascii="Arial" w:hAnsi="Arial" w:cs="Arial"/>
-          <w:sz w:val="24"/>
-        </w:rPr>
-        <w:t>lab?</w:t>
-      </w:r>
-    </w:p>
-    <w:p>
-      <w:pPr>
-        <w:pStyle w:val="ListParagraph"/>
-        <w:numPr>
-          <w:ilvl w:val="1"/>
-          <w:numId w:val="1"/>
-        </w:numPr>
-        <w:jc w:val="both"/>
-        <w:rPr>
-          <w:rFonts w:ascii="Arial" w:hAnsi="Arial" w:cs="Arial"/>
-          <w:sz w:val="24"/>
-        </w:rPr>
-      </w:pPr>
-      <w:r>
-        <w:rPr>
-          <w:rFonts w:ascii="Arial" w:hAnsi="Arial" w:cs="Arial"/>
-          <w:sz w:val="24"/>
-        </w:rPr>
-        <w:t>This section is for objective data reporting</w:t>
-      </w:r>
-      <w:r>
-        <w:rPr>
-          <w:rFonts w:ascii="Arial" w:hAnsi="Arial" w:cs="Arial"/>
-          <w:spacing w:val="-6"/>
-          <w:sz w:val="24"/>
-        </w:rPr>
-        <w:t xml:space="preserve"> </w:t>
-      </w:r>
-      <w:r>
-        <w:rPr>
-          <w:rFonts w:ascii="Arial" w:hAnsi="Arial" w:cs="Arial"/>
-          <w:sz w:val="24"/>
-        </w:rPr>
-        <w:t>only.</w:t>
-      </w:r>
-    </w:p>
-    <w:p>
-      <w:pPr>
-        <w:pStyle w:val="ListParagraph"/>
-        <w:numPr>
-          <w:ilvl w:val="1"/>
-          <w:numId w:val="1"/>
-        </w:numPr>
+          <w:b w:val="0"/>
+          <w:bCs w:val="0"/>
+          <w:szCs w:val="22"/>
+        </w:rPr>
+        <w:t>Conclusion</w:t>
+      </w:r>
+    </w:p>
+    <w:p>
+      <w:pPr>
+        <w:pStyle w:val="Heading8"/>
         <w:spacing w:line="259" w:lineRule="auto"/>
-        <w:ind w:right="1064"/>
-        <w:jc w:val="both"/>
-        <w:rPr>
-          <w:rFonts w:ascii="Arial" w:hAnsi="Arial" w:cs="Arial"/>
-          <w:sz w:val="24"/>
-        </w:rPr>
-      </w:pPr>
-      <w:r>
-        <w:rPr>
-          <w:rFonts w:ascii="Arial" w:hAnsi="Arial" w:cs="Arial"/>
-          <w:sz w:val="24"/>
-        </w:rPr>
-        <w:t>You may scan or photograph work you did in your lab manual to include</w:t>
-      </w:r>
-      <w:r>
-        <w:rPr>
-          <w:rFonts w:ascii="Arial" w:hAnsi="Arial" w:cs="Arial"/>
-          <w:spacing w:val="-25"/>
-          <w:sz w:val="24"/>
-        </w:rPr>
-        <w:t xml:space="preserve"> </w:t>
-      </w:r>
-      <w:r>
-        <w:rPr>
-          <w:rFonts w:ascii="Arial" w:hAnsi="Arial" w:cs="Arial"/>
-          <w:sz w:val="24"/>
-        </w:rPr>
-        <w:t>as figures</w:t>
-      </w:r>
-      <w:r>
-        <w:rPr>
-          <w:rFonts w:ascii="Arial" w:hAnsi="Arial" w:cs="Arial"/>
-          <w:spacing w:val="-4"/>
-          <w:sz w:val="24"/>
-        </w:rPr>
-        <w:t xml:space="preserve"> </w:t>
-      </w:r>
-      <w:r>
-        <w:rPr>
-          <w:rFonts w:ascii="Arial" w:hAnsi="Arial" w:cs="Arial"/>
-          <w:sz w:val="24"/>
-        </w:rPr>
-        <w:t>here.</w:t>
-      </w:r>
-    </w:p>
-    <w:p>
-      <w:pPr>
-        <w:pStyle w:val="ListParagraph"/>
-        <w:numPr>
-          <w:ilvl w:val="0"/>
-          <w:numId w:val="1"/>
-        </w:numPr>
-        <w:spacing w:line="275" w:lineRule="exact"/>
-        <w:jc w:val="both"/>
-        <w:rPr>
-          <w:rFonts w:ascii="Arial" w:hAnsi="Arial" w:cs="Arial"/>
-          <w:sz w:val="24"/>
-        </w:rPr>
-      </w:pPr>
-      <w:r>
-        <w:rPr>
-          <w:rFonts w:ascii="Arial" w:hAnsi="Arial" w:cs="Arial"/>
-          <w:sz w:val="24"/>
-        </w:rPr>
-        <w:t>Discussion</w:t>
-      </w:r>
-    </w:p>
-    <w:p>
-      <w:pPr>
-        <w:pStyle w:val="ListParagraph"/>
-        <w:numPr>
-          <w:ilvl w:val="1"/>
-          <w:numId w:val="1"/>
-        </w:numPr>
-        <w:jc w:val="both"/>
-        <w:rPr>
-          <w:rFonts w:ascii="Arial" w:hAnsi="Arial" w:cs="Arial"/>
-          <w:sz w:val="24"/>
-        </w:rPr>
-      </w:pPr>
-      <w:r>
-        <w:rPr>
-          <w:rFonts w:ascii="Arial" w:hAnsi="Arial" w:cs="Arial"/>
-          <w:sz w:val="24"/>
-        </w:rPr>
-        <w:t>What trends do you see in your</w:t>
-      </w:r>
-      <w:r>
-        <w:rPr>
-          <w:rFonts w:ascii="Arial" w:hAnsi="Arial" w:cs="Arial"/>
-          <w:spacing w:val="-12"/>
-          <w:sz w:val="24"/>
-        </w:rPr>
-        <w:t xml:space="preserve"> </w:t>
-      </w:r>
-      <w:r>
-        <w:rPr>
-          <w:rFonts w:ascii="Arial" w:hAnsi="Arial" w:cs="Arial"/>
-          <w:sz w:val="24"/>
-        </w:rPr>
-        <w:t>data?</w:t>
-      </w:r>
-    </w:p>
-    <w:p>
-      <w:pPr>
-        <w:pStyle w:val="ListParagraph"/>
-        <w:numPr>
-          <w:ilvl w:val="1"/>
-          <w:numId w:val="1"/>
-        </w:numPr>
-        <w:jc w:val="both"/>
-        <w:rPr>
-          <w:rFonts w:ascii="Arial" w:hAnsi="Arial" w:cs="Arial"/>
-          <w:sz w:val="24"/>
-        </w:rPr>
-      </w:pPr>
-      <w:r>
-        <w:rPr>
-          <w:rFonts w:ascii="Arial" w:hAnsi="Arial" w:cs="Arial"/>
-          <w:sz w:val="24"/>
-        </w:rPr>
-        <w:t>What patterns do you</w:t>
-      </w:r>
-      <w:r>
-        <w:rPr>
-          <w:rFonts w:ascii="Arial" w:hAnsi="Arial" w:cs="Arial"/>
-          <w:spacing w:val="-2"/>
-          <w:sz w:val="24"/>
-        </w:rPr>
-        <w:t xml:space="preserve"> </w:t>
-      </w:r>
-      <w:r>
-        <w:rPr>
-          <w:rFonts w:ascii="Arial" w:hAnsi="Arial" w:cs="Arial"/>
-          <w:sz w:val="24"/>
-        </w:rPr>
-        <w:t>observe?</w:t>
-      </w:r>
-    </w:p>
-    <w:p>
-      <w:pPr>
-        <w:pStyle w:val="ListParagraph"/>
-        <w:numPr>
-          <w:ilvl w:val="1"/>
-          <w:numId w:val="1"/>
-        </w:numPr>
-        <w:jc w:val="both"/>
-        <w:rPr>
-          <w:rFonts w:ascii="Arial" w:hAnsi="Arial" w:cs="Arial"/>
-          <w:sz w:val="24"/>
-        </w:rPr>
-      </w:pPr>
-      <w:r>
-        <w:rPr>
-          <w:rFonts w:ascii="Arial" w:hAnsi="Arial" w:cs="Arial"/>
-          <w:sz w:val="24"/>
-        </w:rPr>
-        <w:t>If you have multiple data sets, how do they compare to one</w:t>
-      </w:r>
-      <w:r>
-        <w:rPr>
-          <w:rFonts w:ascii="Arial" w:hAnsi="Arial" w:cs="Arial"/>
-          <w:spacing w:val="-19"/>
-          <w:sz w:val="24"/>
-        </w:rPr>
-        <w:t xml:space="preserve"> </w:t>
-      </w:r>
-      <w:r>
-        <w:rPr>
-          <w:rFonts w:ascii="Arial" w:hAnsi="Arial" w:cs="Arial"/>
-          <w:sz w:val="24"/>
-        </w:rPr>
-        <w:t>another?</w:t>
-      </w:r>
-    </w:p>
-    <w:p>
-      <w:pPr>
-        <w:pStyle w:val="ListParagraph"/>
-        <w:numPr>
-          <w:ilvl w:val="0"/>
-          <w:numId w:val="1"/>
-        </w:numPr>
-        <w:jc w:val="both"/>
-        <w:rPr>
-          <w:rFonts w:ascii="Arial" w:hAnsi="Arial" w:cs="Arial"/>
-          <w:sz w:val="24"/>
-        </w:rPr>
-      </w:pPr>
-      <w:r>
-        <w:rPr>
-          <w:rFonts w:ascii="Arial" w:hAnsi="Arial" w:cs="Arial"/>
-          <w:sz w:val="24"/>
-        </w:rPr>
-        <w:t>Conclusion</w:t>
-      </w:r>
-    </w:p>
-    <w:p>
-      <w:pPr>
-        <w:pStyle w:val="ListParagraph"/>
-        <w:numPr>
-          <w:ilvl w:val="1"/>
-          <w:numId w:val="1"/>
-        </w:numPr>
-        <w:spacing w:line="261" w:lineRule="auto"/>
-        <w:ind w:right="585"/>
-        <w:jc w:val="both"/>
-        <w:rPr>
-          <w:rFonts w:ascii="Arial" w:hAnsi="Arial" w:cs="Arial"/>
-          <w:sz w:val="24"/>
-        </w:rPr>
-      </w:pPr>
-      <w:r>
-        <w:rPr>
-          <w:rFonts w:ascii="Arial" w:hAnsi="Arial" w:cs="Arial"/>
-          <w:sz w:val="24"/>
-        </w:rPr>
-        <w:t>Did you answer the scientific question you posed in the introduction? If so,</w:t>
-      </w:r>
-      <w:r>
-        <w:rPr>
-          <w:rFonts w:ascii="Arial" w:hAnsi="Arial" w:cs="Arial"/>
-          <w:spacing w:val="-26"/>
-          <w:sz w:val="24"/>
-        </w:rPr>
-        <w:t xml:space="preserve"> </w:t>
-      </w:r>
-      <w:r>
-        <w:rPr>
-          <w:rFonts w:ascii="Arial" w:hAnsi="Arial" w:cs="Arial"/>
-          <w:sz w:val="24"/>
-        </w:rPr>
-        <w:t>what did you</w:t>
-      </w:r>
-      <w:r>
-        <w:rPr>
-          <w:rFonts w:ascii="Arial" w:hAnsi="Arial" w:cs="Arial"/>
-          <w:spacing w:val="-3"/>
-          <w:sz w:val="24"/>
-        </w:rPr>
-        <w:t xml:space="preserve"> </w:t>
-      </w:r>
-      <w:r>
-        <w:rPr>
-          <w:rFonts w:ascii="Arial" w:hAnsi="Arial" w:cs="Arial"/>
-          <w:sz w:val="24"/>
-        </w:rPr>
-        <w:t>conclude?</w:t>
-      </w:r>
-    </w:p>
-    <w:p>
-      <w:pPr>
-        <w:pStyle w:val="ListParagraph"/>
-        <w:numPr>
-          <w:ilvl w:val="1"/>
-          <w:numId w:val="1"/>
-        </w:numPr>
-        <w:spacing w:line="272" w:lineRule="exact"/>
-        <w:jc w:val="both"/>
-        <w:rPr>
-          <w:rFonts w:ascii="Arial" w:hAnsi="Arial" w:cs="Arial"/>
-          <w:sz w:val="24"/>
-        </w:rPr>
-      </w:pPr>
-      <w:r>
-        <w:rPr>
-          <w:rFonts w:ascii="Arial" w:hAnsi="Arial" w:cs="Arial"/>
-          <w:sz w:val="24"/>
-        </w:rPr>
-        <w:t>Or, did you address the scientific problem you described in the</w:t>
-      </w:r>
-      <w:r>
-        <w:rPr>
-          <w:rFonts w:ascii="Arial" w:hAnsi="Arial" w:cs="Arial"/>
-          <w:spacing w:val="-17"/>
-          <w:sz w:val="24"/>
-        </w:rPr>
-        <w:t xml:space="preserve"> </w:t>
-      </w:r>
-      <w:r>
-        <w:rPr>
-          <w:rFonts w:ascii="Arial" w:hAnsi="Arial" w:cs="Arial"/>
-          <w:sz w:val="24"/>
-        </w:rPr>
-        <w:t>introduction?</w:t>
-      </w:r>
-    </w:p>
-    <w:p>
-      <w:pPr>
-        <w:pStyle w:val="ListParagraph"/>
-        <w:numPr>
-          <w:ilvl w:val="1"/>
-          <w:numId w:val="1"/>
-        </w:numPr>
-        <w:jc w:val="both"/>
-        <w:rPr>
-          <w:rFonts w:ascii="Arial" w:hAnsi="Arial" w:cs="Arial"/>
-          <w:sz w:val="24"/>
-        </w:rPr>
-      </w:pPr>
-      <w:r>
-        <w:rPr>
-          <w:rFonts w:ascii="Arial" w:hAnsi="Arial" w:cs="Arial"/>
-          <w:sz w:val="24"/>
-        </w:rPr>
-        <w:t>What did you</w:t>
-      </w:r>
-      <w:r>
-        <w:rPr>
-          <w:rFonts w:ascii="Arial" w:hAnsi="Arial" w:cs="Arial"/>
-          <w:spacing w:val="-4"/>
-          <w:sz w:val="24"/>
-        </w:rPr>
-        <w:t xml:space="preserve"> </w:t>
-      </w:r>
-      <w:r>
-        <w:rPr>
-          <w:rFonts w:ascii="Arial" w:hAnsi="Arial" w:cs="Arial"/>
-          <w:sz w:val="24"/>
-        </w:rPr>
-        <w:t>learn?</w:t>
-      </w:r>
-    </w:p>
-    <w:p>
-      <w:pPr>
-        <w:pStyle w:val="ListParagraph"/>
-        <w:numPr>
-          <w:ilvl w:val="1"/>
-          <w:numId w:val="1"/>
-        </w:numPr>
-        <w:jc w:val="both"/>
-        <w:rPr>
-          <w:rFonts w:ascii="Arial" w:hAnsi="Arial" w:cs="Arial"/>
-          <w:sz w:val="24"/>
-        </w:rPr>
-      </w:pPr>
-      <w:r>
-        <w:rPr>
-          <w:rFonts w:ascii="Arial" w:hAnsi="Arial" w:cs="Arial"/>
-          <w:sz w:val="24"/>
-        </w:rPr>
-        <w:t xml:space="preserve">What research do you think </w:t>
-      </w:r>
-      <w:r>
-        <w:rPr>
-          <w:rFonts w:ascii="Arial" w:hAnsi="Arial" w:cs="Arial"/>
-          <w:sz w:val="24"/>
-        </w:rPr>
-        <w:t>is still needed</w:t>
-      </w:r>
-      <w:r>
-        <w:rPr>
-          <w:rFonts w:ascii="Arial" w:hAnsi="Arial" w:cs="Arial"/>
-          <w:sz w:val="24"/>
-        </w:rPr>
-        <w:t xml:space="preserve"> on this</w:t>
-      </w:r>
-      <w:r>
-        <w:rPr>
-          <w:rFonts w:ascii="Arial" w:hAnsi="Arial" w:cs="Arial"/>
-          <w:spacing w:val="-16"/>
-          <w:sz w:val="24"/>
-        </w:rPr>
-        <w:t xml:space="preserve"> </w:t>
-      </w:r>
-      <w:r>
-        <w:rPr>
-          <w:rFonts w:ascii="Arial" w:hAnsi="Arial" w:cs="Arial"/>
-          <w:sz w:val="24"/>
-        </w:rPr>
-        <w:t>topic?</w:t>
-      </w:r>
+        <w:ind w:left="1710" w:right="356" w:hanging="270"/>
+        <w:jc w:val="both"/>
+        <w:rPr>
+          <w:rFonts w:ascii="Arial" w:hAnsi="Arial" w:cs="Arial"/>
+          <w:b w:val="0"/>
+          <w:bCs w:val="0"/>
+          <w:szCs w:val="22"/>
+        </w:rPr>
+      </w:pPr>
+      <w:r>
+        <w:rPr>
+          <w:rFonts w:ascii="Arial" w:hAnsi="Arial" w:cs="Arial"/>
+          <w:b w:val="0"/>
+          <w:bCs w:val="0"/>
+          <w:szCs w:val="22"/>
+        </w:rPr>
+        <w:t>a. How was the scientific question answered or the scientific problem addressed? If a hypothesis was posed, was it supported or refuted?</w:t>
+      </w:r>
+    </w:p>
+    <w:p>
+      <w:pPr>
+        <w:pStyle w:val="Heading8"/>
+        <w:spacing w:line="259" w:lineRule="auto"/>
+        <w:ind w:left="1710" w:right="356" w:hanging="270"/>
+        <w:jc w:val="both"/>
+        <w:rPr>
+          <w:rFonts w:ascii="Arial" w:hAnsi="Arial" w:cs="Arial"/>
+          <w:b w:val="0"/>
+          <w:bCs w:val="0"/>
+          <w:szCs w:val="22"/>
+        </w:rPr>
+      </w:pPr>
+      <w:r>
+        <w:rPr>
+          <w:rFonts w:ascii="Arial" w:hAnsi="Arial" w:cs="Arial"/>
+          <w:b w:val="0"/>
+          <w:bCs w:val="0"/>
+          <w:szCs w:val="22"/>
+        </w:rPr>
+        <w:t>b. What conclusions were reached?</w:t>
+      </w:r>
+    </w:p>
+    <w:p>
+      <w:pPr>
+        <w:pStyle w:val="Heading8"/>
+        <w:spacing w:line="259" w:lineRule="auto"/>
+        <w:ind w:left="1710" w:right="356" w:hanging="270"/>
+        <w:jc w:val="both"/>
+        <w:rPr>
+          <w:rFonts w:ascii="Arial" w:hAnsi="Arial" w:cs="Arial"/>
+          <w:b w:val="0"/>
+          <w:bCs w:val="0"/>
+          <w:szCs w:val="22"/>
+        </w:rPr>
+      </w:pPr>
+      <w:r>
+        <w:rPr>
+          <w:rFonts w:ascii="Arial" w:hAnsi="Arial" w:cs="Arial"/>
+          <w:b w:val="0"/>
+          <w:bCs w:val="0"/>
+          <w:szCs w:val="22"/>
+        </w:rPr>
+        <w:t>c. What are some possible future scientific research directions on this topic?</w:t>
+      </w:r>
+    </w:p>
+    <w:p>
+      <w:pPr>
+        <w:pStyle w:val="Heading8"/>
+        <w:spacing w:line="259" w:lineRule="auto"/>
+        <w:ind w:left="1710" w:right="356" w:hanging="270"/>
+        <w:jc w:val="both"/>
+        <w:rPr>
+          <w:rFonts w:ascii="Arial" w:hAnsi="Arial" w:cs="Arial"/>
+        </w:rPr>
+      </w:pPr>
     </w:p>
     <w:p>
       <w:pPr>
@@ -856,17 +727,6 @@
           <w:rFonts w:ascii="Arial" w:hAnsi="Arial" w:cs="Arial"/>
         </w:rPr>
       </w:pPr>
-    </w:p>
-    <w:p>
-      <w:pPr>
-        <w:pStyle w:val="Heading8"/>
-        <w:spacing w:line="259" w:lineRule="auto"/>
-        <w:ind w:left="120" w:right="356"/>
-        <w:jc w:val="both"/>
-        <w:rPr>
-          <w:rFonts w:ascii="Arial" w:hAnsi="Arial" w:cs="Arial"/>
-        </w:rPr>
-      </w:pPr>
       <w:r>
         <w:rPr>
           <w:rFonts w:ascii="Arial" w:hAnsi="Arial" w:cs="Arial"/>
@@ -891,17 +751,6 @@
         </w:rPr>
         <w:br w:type="page"/>
       </w:r>
-    </w:p>
-    <w:p>
-      <w:pPr>
-        <w:ind w:left="120"/>
-        <w:jc w:val="both"/>
-        <w:rPr>
-          <w:rFonts w:ascii="Arial" w:hAnsi="Arial" w:cs="Arial"/>
-          <w:b/>
-          <w:sz w:val="24"/>
-        </w:rPr>
-      </w:pPr>
       <w:r>
         <w:rPr>
           <w:rFonts w:ascii="Arial" w:hAnsi="Arial" w:cs="Arial"/>
@@ -928,16 +777,6 @@
         </w:rPr>
         <w:t>Objective: Through designed exercises, students will be given the opportunity to gain an appreciation of the importance of maintaining thorough, well-organized field notes on every fieldwork outing in order to support data collection for research and publication.</w:t>
       </w:r>
-    </w:p>
-    <w:p>
-      <w:pPr>
-        <w:pStyle w:val="BodyText"/>
-        <w:jc w:val="both"/>
-        <w:rPr>
-          <w:rFonts w:ascii="Arial" w:hAnsi="Arial" w:cs="Arial"/>
-          <w:sz w:val="26"/>
-        </w:rPr>
-      </w:pPr>
     </w:p>
     <w:p>
       <w:pPr>
@@ -1089,6 +928,16 @@
         </w:rPr>
         <w:t>data</w:t>
       </w:r>
+    </w:p>
+    <w:p>
+      <w:pPr>
+        <w:pStyle w:val="Heading8"/>
+        <w:ind w:left="120"/>
+        <w:jc w:val="both"/>
+        <w:rPr>
+          <w:rFonts w:ascii="Arial" w:hAnsi="Arial" w:cs="Arial"/>
+        </w:rPr>
+      </w:pPr>
     </w:p>
     <w:p>
       <w:pPr>
@@ -1375,7 +1224,7 @@
                           </pic:cNvPicPr>
                         </pic:nvPicPr>
                         <pic:blipFill>
-                          <a:blip r:embed="rId11">
+                          <a:blip r:embed="rId8">
                             <a:extLst>
                               <a:ext uri="{28A0092B-C50C-407E-A947-70E740481C1C}">
                                 <a14:useLocalDpi xmlns:a14="http://schemas.microsoft.com/office/drawing/2010/main" val="0"/>
@@ -1510,7 +1359,21 @@
         <w:rPr>
           <w:rFonts w:ascii="Arial" w:hAnsi="Arial" w:cs="Arial"/>
         </w:rPr>
-        <w:t>of your observations, sketches of what you observe, measured data, and anything else you think is important. An acronym you can use to help you remember the essentials is “DALEK:” date, aims, locations, elements, key information (Grinham, 2016a).</w:t>
+        <w:t>of your observations, sketches of what you observe, measured data, and anything else you think is important. An acronym you can use to help you remember the essentials is “DALEK:” date, aims, locations, elements, key information (</w:t>
+      </w:r>
+      <w:proofErr w:type="spellStart"/>
+      <w:r>
+        <w:rPr>
+          <w:rFonts w:ascii="Arial" w:hAnsi="Arial" w:cs="Arial"/>
+        </w:rPr>
+        <w:t>Grinham</w:t>
+      </w:r>
+      <w:proofErr w:type="spellEnd"/>
+      <w:r>
+        <w:rPr>
+          <w:rFonts w:ascii="Arial" w:hAnsi="Arial" w:cs="Arial"/>
+        </w:rPr>
+        <w:t>, 2016a).</w:t>
       </w:r>
       <w:r>
         <w:rPr>
@@ -1550,7 +1413,21 @@
         <w:rPr>
           <w:rFonts w:ascii="Arial" w:hAnsi="Arial" w:cs="Arial"/>
         </w:rPr>
-        <w:t>A useful acronym to help you get started with drawing field sketches is “OASIS:” orientation, annotation, scale, information, and “sketch what you see!” (Grinham, 2016b) While many people find field sketching daunting at first, drawing scientifically accurate sketches is one of the most important skills for a field geologist and is developed over time through much practice. The last S in OASIS is a key piece of advice pertaining to field sketches, and that is, “sketch what you see.” Go slowly and include as much detail as you can. Sometimes, through taking your time and sketching everything, you will see more than if you were to just take a photograph.</w:t>
+        <w:t>A useful acronym to help you get started with drawing field sketches is “OASIS:” orientation, annotation, scale, information, and “sketch what you see!” (</w:t>
+      </w:r>
+      <w:proofErr w:type="spellStart"/>
+      <w:r>
+        <w:rPr>
+          <w:rFonts w:ascii="Arial" w:hAnsi="Arial" w:cs="Arial"/>
+        </w:rPr>
+        <w:t>Grinham</w:t>
+      </w:r>
+      <w:proofErr w:type="spellEnd"/>
+      <w:r>
+        <w:rPr>
+          <w:rFonts w:ascii="Arial" w:hAnsi="Arial" w:cs="Arial"/>
+        </w:rPr>
+        <w:t>, 2016b) While many people find field sketching daunting at first, drawing scientifically accurate sketches is one of the most important skills for a field geologist and is developed over time through much practice. The last S in OASIS is a key piece of advice pertaining to field sketches, and that is, “sketch what you see.” Go slowly and include as much detail as you can. Sometimes, through taking your time and sketching everything, you will see more than if you were to just take a photograph.</w:t>
       </w:r>
       <w:r>
         <w:rPr>
@@ -2128,7 +2005,23 @@
           <w:rFonts w:ascii="Arial" w:hAnsi="Arial" w:cs="Arial"/>
           <w:sz w:val="18"/>
         </w:rPr>
-        <w:t xml:space="preserve">graph paper – Andrew Davidhazy – </w:t>
+        <w:t xml:space="preserve">graph paper – Andrew </w:t>
+      </w:r>
+      <w:proofErr w:type="spellStart"/>
+      <w:r>
+        <w:rPr>
+          <w:rFonts w:ascii="Arial" w:hAnsi="Arial" w:cs="Arial"/>
+          <w:sz w:val="18"/>
+        </w:rPr>
+        <w:t>Davidhazy</w:t>
+      </w:r>
+      <w:proofErr w:type="spellEnd"/>
+      <w:r>
+        <w:rPr>
+          <w:rFonts w:ascii="Arial" w:hAnsi="Arial" w:cs="Arial"/>
+          <w:sz w:val="18"/>
+        </w:rPr>
+        <w:t xml:space="preserve"> – </w:t>
       </w:r>
       <w:hyperlink r:id="rId16">
         <w:r>
@@ -2281,7 +2174,23 @@
           <w:rFonts w:ascii="Arial" w:hAnsi="Arial" w:cs="Arial"/>
           <w:sz w:val="18"/>
         </w:rPr>
-        <w:t xml:space="preserve">graph paper – Andrew Davidhazy – </w:t>
+        <w:t xml:space="preserve">graph paper – Andrew </w:t>
+      </w:r>
+      <w:proofErr w:type="spellStart"/>
+      <w:r>
+        <w:rPr>
+          <w:rFonts w:ascii="Arial" w:hAnsi="Arial" w:cs="Arial"/>
+          <w:sz w:val="18"/>
+        </w:rPr>
+        <w:t>Davidhazy</w:t>
+      </w:r>
+      <w:proofErr w:type="spellEnd"/>
+      <w:r>
+        <w:rPr>
+          <w:rFonts w:ascii="Arial" w:hAnsi="Arial" w:cs="Arial"/>
+          <w:sz w:val="18"/>
+        </w:rPr>
+        <w:t xml:space="preserve"> – </w:t>
       </w:r>
       <w:hyperlink r:id="rId17">
         <w:r>
@@ -2434,7 +2343,23 @@
           <w:rFonts w:ascii="Arial" w:hAnsi="Arial" w:cs="Arial"/>
           <w:sz w:val="18"/>
         </w:rPr>
-        <w:t xml:space="preserve">graph paper – Andrew Davidhazy – </w:t>
+        <w:t xml:space="preserve">graph paper – Andrew </w:t>
+      </w:r>
+      <w:proofErr w:type="spellStart"/>
+      <w:r>
+        <w:rPr>
+          <w:rFonts w:ascii="Arial" w:hAnsi="Arial" w:cs="Arial"/>
+          <w:sz w:val="18"/>
+        </w:rPr>
+        <w:t>Davidhazy</w:t>
+      </w:r>
+      <w:proofErr w:type="spellEnd"/>
+      <w:r>
+        <w:rPr>
+          <w:rFonts w:ascii="Arial" w:hAnsi="Arial" w:cs="Arial"/>
+          <w:sz w:val="18"/>
+        </w:rPr>
+        <w:t xml:space="preserve"> – </w:t>
       </w:r>
       <w:hyperlink r:id="rId18">
         <w:r>
@@ -2530,54 +2455,6 @@
     </w:sectPr>
   </w:body>
 </w:document>
-</file>
-
-<file path=word/comments.xml><?xml version="1.0" encoding="utf-8"?>
-<w:comments xmlns:wpc="http://schemas.microsoft.com/office/word/2010/wordprocessingCanvas" xmlns:cx="http://schemas.microsoft.com/office/drawing/2014/chartex" xmlns:cx1="http://schemas.microsoft.com/office/drawing/2015/9/8/chartex" xmlns:cx2="http://schemas.microsoft.com/office/drawing/2015/10/21/chartex" xmlns:cx3="http://schemas.microsoft.com/office/drawing/2016/5/9/chartex" xmlns:cx4="http://schemas.microsoft.com/office/drawing/2016/5/10/chartex" xmlns:cx5="http://schemas.microsoft.com/office/drawing/2016/5/11/chartex" xmlns:cx6="http://schemas.microsoft.com/office/drawing/2016/5/12/chartex" xmlns:cx7="http://schemas.microsoft.com/office/drawing/2016/5/13/chartex" xmlns:cx8="http://schemas.microsoft.com/office/drawing/2016/5/14/chartex" xmlns:mc="http://schemas.openxmlformats.org/markup-compatibility/2006" xmlns:aink="http://schemas.microsoft.com/office/drawing/2016/ink" xmlns:am3d="http://schemas.microsoft.com/office/drawing/2017/model3d" xmlns:o="urn:schemas-microsoft-com:office:office" xmlns:oel="http://schemas.microsoft.com/office/2019/extlst" xmlns:r="http://schemas.openxmlformats.org/officeDocument/2006/relationships" xmlns:m="http://schemas.openxmlformats.org/officeDocument/2006/math" xmlns:v="urn:schemas-microsoft-com:vml" xmlns:wp14="http://schemas.microsoft.com/office/word/2010/wordprocessingDrawing" xmlns:wp="http://schemas.openxmlformats.org/drawingml/2006/wordprocessingDrawing" xmlns:w10="urn:schemas-microsoft-com:office:word" xmlns:w="http://schemas.openxmlformats.org/wordprocessingml/2006/main" xmlns:w14="http://schemas.microsoft.com/office/word/2010/wordml" xmlns:w15="http://schemas.microsoft.com/office/word/2012/wordml" xmlns:w16cex="http://schemas.microsoft.com/office/word/2018/wordml/cex" xmlns:w16cid="http://schemas.microsoft.com/office/word/2016/wordml/cid" xmlns:w16="http://schemas.microsoft.com/office/word/2018/wordml" xmlns:w16sdtdh="http://schemas.microsoft.com/office/word/2020/wordml/sdtdatahash" xmlns:w16se="http://schemas.microsoft.com/office/word/2015/wordml/symex" xmlns:wpg="http://schemas.microsoft.com/office/word/2010/wordprocessingGroup" xmlns:wpi="http://schemas.microsoft.com/office/word/2010/wordprocessingInk" xmlns:wne="http://schemas.microsoft.com/office/word/2006/wordml" xmlns:wps="http://schemas.microsoft.com/office/word/2010/wordprocessingShape" mc:Ignorable="w14 w15 w16se w16cid w16 w16cex w16sdtdh wp14">
-  <w:comment w:id="0" w:author="Rachel Bosch" w:date="2022-06-23T13:31:00Z" w:initials="RB">
-    <w:p>
-      <w:pPr>
-        <w:pStyle w:val="CommentText"/>
-      </w:pPr>
-      <w:r>
-        <w:rPr>
-          <w:rStyle w:val="CommentReference"/>
-        </w:rPr>
-        <w:annotationRef/>
-      </w:r>
-      <w:r>
-        <w:rPr>
-          <w:noProof/>
-        </w:rPr>
-        <w:t xml:space="preserve">Find a quotation that's </w:t>
-      </w:r>
-      <w:r>
-        <w:rPr>
-          <w:noProof/>
-        </w:rPr>
-        <w:t>from someone more diverse.</w:t>
-      </w:r>
-    </w:p>
-  </w:comment>
-</w:comments>
-</file>
-
-<file path=word/commentsExtended.xml><?xml version="1.0" encoding="utf-8"?>
-<w15:commentsEx xmlns:wpc="http://schemas.microsoft.com/office/word/2010/wordprocessingCanvas" xmlns:cx="http://schemas.microsoft.com/office/drawing/2014/chartex" xmlns:cx1="http://schemas.microsoft.com/office/drawing/2015/9/8/chartex" xmlns:cx2="http://schemas.microsoft.com/office/drawing/2015/10/21/chartex" xmlns:cx3="http://schemas.microsoft.com/office/drawing/2016/5/9/chartex" xmlns:cx4="http://schemas.microsoft.com/office/drawing/2016/5/10/chartex" xmlns:cx5="http://schemas.microsoft.com/office/drawing/2016/5/11/chartex" xmlns:cx6="http://schemas.microsoft.com/office/drawing/2016/5/12/chartex" xmlns:cx7="http://schemas.microsoft.com/office/drawing/2016/5/13/chartex" xmlns:cx8="http://schemas.microsoft.com/office/drawing/2016/5/14/chartex" xmlns:mc="http://schemas.openxmlformats.org/markup-compatibility/2006" xmlns:aink="http://schemas.microsoft.com/office/drawing/2016/ink" xmlns:am3d="http://schemas.microsoft.com/office/drawing/2017/model3d" xmlns:o="urn:schemas-microsoft-com:office:office" xmlns:oel="http://schemas.microsoft.com/office/2019/extlst" xmlns:r="http://schemas.openxmlformats.org/officeDocument/2006/relationships" xmlns:m="http://schemas.openxmlformats.org/officeDocument/2006/math" xmlns:v="urn:schemas-microsoft-com:vml" xmlns:wp14="http://schemas.microsoft.com/office/word/2010/wordprocessingDrawing" xmlns:wp="http://schemas.openxmlformats.org/drawingml/2006/wordprocessingDrawing" xmlns:w10="urn:schemas-microsoft-com:office:word" xmlns:w="http://schemas.openxmlformats.org/wordprocessingml/2006/main" xmlns:w14="http://schemas.microsoft.com/office/word/2010/wordml" xmlns:w15="http://schemas.microsoft.com/office/word/2012/wordml" xmlns:w16cex="http://schemas.microsoft.com/office/word/2018/wordml/cex" xmlns:w16cid="http://schemas.microsoft.com/office/word/2016/wordml/cid" xmlns:w16="http://schemas.microsoft.com/office/word/2018/wordml" xmlns:w16sdtdh="http://schemas.microsoft.com/office/word/2020/wordml/sdtdatahash" xmlns:w16se="http://schemas.microsoft.com/office/word/2015/wordml/symex" xmlns:wpg="http://schemas.microsoft.com/office/word/2010/wordprocessingGroup" xmlns:wpi="http://schemas.microsoft.com/office/word/2010/wordprocessingInk" xmlns:wne="http://schemas.microsoft.com/office/word/2006/wordml" xmlns:wps="http://schemas.microsoft.com/office/word/2010/wordprocessingShape" mc:Ignorable="w14 w15 w16se w16cid w16 w16cex w16sdtdh wp14">
-  <w15:commentEx w15:paraId="54273501" w15:done="0"/>
-</w15:commentsEx>
-</file>
-
-<file path=word/commentsExtensible.xml><?xml version="1.0" encoding="utf-8"?>
-<w16cex:commentsExtensible xmlns:wpc="http://schemas.microsoft.com/office/word/2010/wordprocessingCanvas" xmlns:cx="http://schemas.microsoft.com/office/drawing/2014/chartex" xmlns:cx1="http://schemas.microsoft.com/office/drawing/2015/9/8/chartex" xmlns:cx2="http://schemas.microsoft.com/office/drawing/2015/10/21/chartex" xmlns:cx3="http://schemas.microsoft.com/office/drawing/2016/5/9/chartex" xmlns:cx4="http://schemas.microsoft.com/office/drawing/2016/5/10/chartex" xmlns:cx5="http://schemas.microsoft.com/office/drawing/2016/5/11/chartex" xmlns:cx6="http://schemas.microsoft.com/office/drawing/2016/5/12/chartex" xmlns:cx7="http://schemas.microsoft.com/office/drawing/2016/5/13/chartex" xmlns:cx8="http://schemas.microsoft.com/office/drawing/2016/5/14/chartex" xmlns:mc="http://schemas.openxmlformats.org/markup-compatibility/2006" xmlns:aink="http://schemas.microsoft.com/office/drawing/2016/ink" xmlns:am3d="http://schemas.microsoft.com/office/drawing/2017/model3d" xmlns:o="urn:schemas-microsoft-com:office:office" xmlns:oel="http://schemas.microsoft.com/office/2019/extlst" xmlns:r="http://schemas.openxmlformats.org/officeDocument/2006/relationships" xmlns:m="http://schemas.openxmlformats.org/officeDocument/2006/math" xmlns:v="urn:schemas-microsoft-com:vml" xmlns:wp14="http://schemas.microsoft.com/office/word/2010/wordprocessingDrawing" xmlns:wp="http://schemas.openxmlformats.org/drawingml/2006/wordprocessingDrawing" xmlns:w10="urn:schemas-microsoft-com:office:word" xmlns:w="http://schemas.openxmlformats.org/wordprocessingml/2006/main" xmlns:w14="http://schemas.microsoft.com/office/word/2010/wordml" xmlns:w15="http://schemas.microsoft.com/office/word/2012/wordml" xmlns:w16cex="http://schemas.microsoft.com/office/word/2018/wordml/cex" xmlns:w16cid="http://schemas.microsoft.com/office/word/2016/wordml/cid" xmlns:w16="http://schemas.microsoft.com/office/word/2018/wordml" xmlns:w16sdtdh="http://schemas.microsoft.com/office/word/2020/wordml/sdtdatahash" xmlns:w16se="http://schemas.microsoft.com/office/word/2015/wordml/symex" xmlns:wpg="http://schemas.microsoft.com/office/word/2010/wordprocessingGroup" xmlns:wpi="http://schemas.microsoft.com/office/word/2010/wordprocessingInk" xmlns:wne="http://schemas.microsoft.com/office/word/2006/wordml" xmlns:wps="http://schemas.microsoft.com/office/word/2010/wordprocessingShape" mc:Ignorable="w14 w15 w16se w16cid w16 w16cex w16sdtdh wp14">
-  <w16cex:commentExtensible w16cex:durableId="265EE9BB" w16cex:dateUtc="2022-06-23T17:31:00Z"/>
-</w16cex:commentsExtensible>
-</file>
-
-<file path=word/commentsIds.xml><?xml version="1.0" encoding="utf-8"?>
-<w16cid:commentsIds xmlns:wpc="http://schemas.microsoft.com/office/word/2010/wordprocessingCanvas" xmlns:cx="http://schemas.microsoft.com/office/drawing/2014/chartex" xmlns:cx1="http://schemas.microsoft.com/office/drawing/2015/9/8/chartex" xmlns:cx2="http://schemas.microsoft.com/office/drawing/2015/10/21/chartex" xmlns:cx3="http://schemas.microsoft.com/office/drawing/2016/5/9/chartex" xmlns:cx4="http://schemas.microsoft.com/office/drawing/2016/5/10/chartex" xmlns:cx5="http://schemas.microsoft.com/office/drawing/2016/5/11/chartex" xmlns:cx6="http://schemas.microsoft.com/office/drawing/2016/5/12/chartex" xmlns:cx7="http://schemas.microsoft.com/office/drawing/2016/5/13/chartex" xmlns:cx8="http://schemas.microsoft.com/office/drawing/2016/5/14/chartex" xmlns:mc="http://schemas.openxmlformats.org/markup-compatibility/2006" xmlns:aink="http://schemas.microsoft.com/office/drawing/2016/ink" xmlns:am3d="http://schemas.microsoft.com/office/drawing/2017/model3d" xmlns:o="urn:schemas-microsoft-com:office:office" xmlns:oel="http://schemas.microsoft.com/office/2019/extlst" xmlns:r="http://schemas.openxmlformats.org/officeDocument/2006/relationships" xmlns:m="http://schemas.openxmlformats.org/officeDocument/2006/math" xmlns:v="urn:schemas-microsoft-com:vml" xmlns:wp14="http://schemas.microsoft.com/office/word/2010/wordprocessingDrawing" xmlns:wp="http://schemas.openxmlformats.org/drawingml/2006/wordprocessingDrawing" xmlns:w10="urn:schemas-microsoft-com:office:word" xmlns:w="http://schemas.openxmlformats.org/wordprocessingml/2006/main" xmlns:w14="http://schemas.microsoft.com/office/word/2010/wordml" xmlns:w15="http://schemas.microsoft.com/office/word/2012/wordml" xmlns:w16cex="http://schemas.microsoft.com/office/word/2018/wordml/cex" xmlns:w16cid="http://schemas.microsoft.com/office/word/2016/wordml/cid" xmlns:w16="http://schemas.microsoft.com/office/word/2018/wordml" xmlns:w16sdtdh="http://schemas.microsoft.com/office/word/2020/wordml/sdtdatahash" xmlns:w16se="http://schemas.microsoft.com/office/word/2015/wordml/symex" xmlns:wpg="http://schemas.microsoft.com/office/word/2010/wordprocessingGroup" xmlns:wpi="http://schemas.microsoft.com/office/word/2010/wordprocessingInk" xmlns:wne="http://schemas.microsoft.com/office/word/2006/wordml" xmlns:wps="http://schemas.microsoft.com/office/word/2010/wordprocessingShape" mc:Ignorable="w14 w15 w16se w16cid w16 w16cex w16sdtdh wp14">
-  <w16cid:commentId w16cid:paraId="54273501" w16cid:durableId="265EE9BB"/>
-</w16cid:commentsIds>
 </file>
 
 <file path=word/endnotes.xml><?xml version="1.0" encoding="utf-8"?>
@@ -2901,6 +2778,39 @@
       </w:r>
     </w:p>
   </w:footnote>
+  <w:footnote w:id="1">
+    <w:p>
+      <w:pPr>
+        <w:pStyle w:val="FootnoteText"/>
+      </w:pPr>
+      <w:r>
+        <w:rPr>
+          <w:rStyle w:val="FootnoteReference"/>
+        </w:rPr>
+        <w:footnoteRef/>
+      </w:r>
+      <w:r>
+        <w:t xml:space="preserve"> </w:t>
+      </w:r>
+      <w:r>
+        <w:t>To learn about</w:t>
+      </w:r>
+      <w:r>
+        <w:t xml:space="preserve"> about Anne Roe, check out the Wikipedia page on her: </w:t>
+      </w:r>
+      <w:hyperlink r:id="rId1" w:history="1">
+        <w:r>
+          <w:rPr>
+            <w:rStyle w:val="Hyperlink"/>
+          </w:rPr>
+          <w:t>https://en.wikipedia.org/wiki/Anne_Roe</w:t>
+        </w:r>
+      </w:hyperlink>
+      <w:r>
+        <w:t xml:space="preserve">. </w:t>
+      </w:r>
+    </w:p>
+  </w:footnote>
 </w:footnotes>
 </file>
 
@@ -3135,14 +3045,6 @@
     <w:abstractNumId w:val="1"/>
   </w:num>
 </w:numbering>
-</file>
-
-<file path=word/people.xml><?xml version="1.0" encoding="utf-8"?>
-<w15:people xmlns:wpc="http://schemas.microsoft.com/office/word/2010/wordprocessingCanvas" xmlns:cx="http://schemas.microsoft.com/office/drawing/2014/chartex" xmlns:cx1="http://schemas.microsoft.com/office/drawing/2015/9/8/chartex" xmlns:cx2="http://schemas.microsoft.com/office/drawing/2015/10/21/chartex" xmlns:cx3="http://schemas.microsoft.com/office/drawing/2016/5/9/chartex" xmlns:cx4="http://schemas.microsoft.com/office/drawing/2016/5/10/chartex" xmlns:cx5="http://schemas.microsoft.com/office/drawing/2016/5/11/chartex" xmlns:cx6="http://schemas.microsoft.com/office/drawing/2016/5/12/chartex" xmlns:cx7="http://schemas.microsoft.com/office/drawing/2016/5/13/chartex" xmlns:cx8="http://schemas.microsoft.com/office/drawing/2016/5/14/chartex" xmlns:mc="http://schemas.openxmlformats.org/markup-compatibility/2006" xmlns:aink="http://schemas.microsoft.com/office/drawing/2016/ink" xmlns:am3d="http://schemas.microsoft.com/office/drawing/2017/model3d" xmlns:o="urn:schemas-microsoft-com:office:office" xmlns:oel="http://schemas.microsoft.com/office/2019/extlst" xmlns:r="http://schemas.openxmlformats.org/officeDocument/2006/relationships" xmlns:m="http://schemas.openxmlformats.org/officeDocument/2006/math" xmlns:v="urn:schemas-microsoft-com:vml" xmlns:wp14="http://schemas.microsoft.com/office/word/2010/wordprocessingDrawing" xmlns:wp="http://schemas.openxmlformats.org/drawingml/2006/wordprocessingDrawing" xmlns:w10="urn:schemas-microsoft-com:office:word" xmlns:w="http://schemas.openxmlformats.org/wordprocessingml/2006/main" xmlns:w14="http://schemas.microsoft.com/office/word/2010/wordml" xmlns:w15="http://schemas.microsoft.com/office/word/2012/wordml" xmlns:w16cex="http://schemas.microsoft.com/office/word/2018/wordml/cex" xmlns:w16cid="http://schemas.microsoft.com/office/word/2016/wordml/cid" xmlns:w16="http://schemas.microsoft.com/office/word/2018/wordml" xmlns:w16sdtdh="http://schemas.microsoft.com/office/word/2020/wordml/sdtdatahash" xmlns:w16se="http://schemas.microsoft.com/office/word/2015/wordml/symex" xmlns:wpg="http://schemas.microsoft.com/office/word/2010/wordprocessingGroup" xmlns:wpi="http://schemas.microsoft.com/office/word/2010/wordprocessingInk" xmlns:wne="http://schemas.microsoft.com/office/word/2006/wordml" xmlns:wps="http://schemas.microsoft.com/office/word/2010/wordprocessingShape" mc:Ignorable="w14 w15 w16se w16cid w16 w16cex w16sdtdh wp14">
-  <w15:person w15:author="Rachel Bosch">
-    <w15:presenceInfo w15:providerId="None" w15:userId="Rachel Bosch"/>
-  </w15:person>
-</w15:people>
 </file>
 
 <file path=word/styles.xml><?xml version="1.0" encoding="utf-8"?>
@@ -3617,7 +3519,6 @@
   <w:style w:type="character" w:default="1" w:styleId="DefaultParagraphFont">
     <w:name w:val="Default Paragraph Font"/>
     <w:uiPriority w:val="1"/>
-    <w:semiHidden/>
     <w:unhideWhenUsed/>
   </w:style>
   <w:style w:type="table" w:default="1" w:styleId="TableNormal">
@@ -3820,6 +3721,66 @@
     </w:pPr>
     <w:rPr>
       <w:rFonts w:ascii="Times New Roman" w:eastAsia="Times New Roman" w:hAnsi="Times New Roman" w:cs="Times New Roman"/>
+    </w:rPr>
+  </w:style>
+  <w:style w:type="paragraph" w:styleId="FootnoteText">
+    <w:name w:val="footnote text"/>
+    <w:basedOn w:val="Normal"/>
+    <w:link w:val="FootnoteTextChar"/>
+    <w:uiPriority w:val="99"/>
+    <w:semiHidden/>
+    <w:unhideWhenUsed/>
+    <w:rsid w:val="00E364F3"/>
+    <w:rPr>
+      <w:sz w:val="20"/>
+      <w:szCs w:val="20"/>
+    </w:rPr>
+  </w:style>
+  <w:style w:type="character" w:customStyle="1" w:styleId="FootnoteTextChar">
+    <w:name w:val="Footnote Text Char"/>
+    <w:basedOn w:val="DefaultParagraphFont"/>
+    <w:link w:val="FootnoteText"/>
+    <w:uiPriority w:val="99"/>
+    <w:semiHidden/>
+    <w:rsid w:val="00E364F3"/>
+    <w:rPr>
+      <w:rFonts w:ascii="Times New Roman" w:eastAsia="Times New Roman" w:hAnsi="Times New Roman" w:cs="Times New Roman"/>
+      <w:sz w:val="20"/>
+      <w:szCs w:val="20"/>
+    </w:rPr>
+  </w:style>
+  <w:style w:type="character" w:styleId="FootnoteReference">
+    <w:name w:val="footnote reference"/>
+    <w:basedOn w:val="DefaultParagraphFont"/>
+    <w:uiPriority w:val="99"/>
+    <w:semiHidden/>
+    <w:unhideWhenUsed/>
+    <w:rsid w:val="00E364F3"/>
+    <w:rPr>
+      <w:vertAlign w:val="superscript"/>
+    </w:rPr>
+  </w:style>
+  <w:style w:type="character" w:styleId="Hyperlink">
+    <w:name w:val="Hyperlink"/>
+    <w:basedOn w:val="DefaultParagraphFont"/>
+    <w:uiPriority w:val="99"/>
+    <w:unhideWhenUsed/>
+    <w:rsid w:val="00E364F3"/>
+    <w:rPr>
+      <w:color w:val="0563C1" w:themeColor="hyperlink"/>
+      <w:u w:val="single"/>
+    </w:rPr>
+  </w:style>
+  <w:style w:type="character" w:styleId="UnresolvedMention">
+    <w:name w:val="Unresolved Mention"/>
+    <w:basedOn w:val="DefaultParagraphFont"/>
+    <w:uiPriority w:val="99"/>
+    <w:semiHidden/>
+    <w:unhideWhenUsed/>
+    <w:rsid w:val="00E364F3"/>
+    <w:rPr>
+      <w:color w:val="605E5C"/>
+      <w:shd w:val="clear" w:color="auto" w:fill="E1DFDD"/>
     </w:rPr>
   </w:style>
 </w:styles>
@@ -4118,4 +4079,16 @@
     </a:ext>
   </a:extLst>
 </a:theme>
+</file>
+
+<file path=customXml/item1.xml><?xml version="1.0" encoding="utf-8"?>
+<b:Sources xmlns:b="http://schemas.openxmlformats.org/officeDocument/2006/bibliography" xmlns="http://schemas.openxmlformats.org/officeDocument/2006/bibliography" SelectedStyle="\CHICAGO.XSL" StyleName="Chicago" Version="16"/>
+</file>
+
+<file path=customXml/itemProps1.xml><?xml version="1.0" encoding="utf-8"?>
+<ds:datastoreItem xmlns:ds="http://schemas.openxmlformats.org/officeDocument/2006/customXml" ds:itemID="{750658BA-13E2-4255-9269-76C55162B954}">
+  <ds:schemaRefs>
+    <ds:schemaRef ds:uri="http://schemas.openxmlformats.org/officeDocument/2006/bibliography"/>
+  </ds:schemaRefs>
+</ds:datastoreItem>
 </file>
</xml_diff>

<commit_message>
add references to chapter
</commit_message>
<xml_diff>
--- a/Bosch-Lab1-20220623.docx
+++ b/Bosch-Lab1-20220623.docx
@@ -1359,7 +1359,21 @@
         <w:rPr>
           <w:rFonts w:ascii="Arial" w:hAnsi="Arial" w:cs="Arial"/>
         </w:rPr>
-        <w:t>of your observations, sketches of what you observe, measured data, and anything else you think is important. An acronym you can use to help you remember the essentials is “DALEK:” date, aims, locations, elements, key information (Grinham, 2016a).</w:t>
+        <w:t>of your observations, sketches of what you observe, measured data, and anything else you think is important. An acronym you can use to help you remember the essentials is “DALEK:” date, aims, locations, elements, key information (</w:t>
+      </w:r>
+      <w:proofErr w:type="spellStart"/>
+      <w:r>
+        <w:rPr>
+          <w:rFonts w:ascii="Arial" w:hAnsi="Arial" w:cs="Arial"/>
+        </w:rPr>
+        <w:t>Grinham</w:t>
+      </w:r>
+      <w:proofErr w:type="spellEnd"/>
+      <w:r>
+        <w:rPr>
+          <w:rFonts w:ascii="Arial" w:hAnsi="Arial" w:cs="Arial"/>
+        </w:rPr>
+        <w:t>, 2016a).</w:t>
       </w:r>
       <w:r>
         <w:rPr>
@@ -1399,7 +1413,21 @@
         <w:rPr>
           <w:rFonts w:ascii="Arial" w:hAnsi="Arial" w:cs="Arial"/>
         </w:rPr>
-        <w:t>A useful acronym to help you get started with drawing field sketches is “OASIS:” orientation, annotation, scale, information, and “sketch what you see!” (Grinham, 2016b) While many people find field sketching daunting at first, drawing scientifically accurate sketches is one of the most important skills for a field geologist and is developed over time through much practice. The last S in OASIS is a key piece of advice pertaining to field sketches, and that is, “sketch what you see.” Go slowly and include as much detail as you can. Sometimes, through taking your time and sketching everything, you will see more than if you were to just take a photograph.</w:t>
+        <w:t>A useful acronym to help you get started with drawing field sketches is “OASIS:” orientation, annotation, scale, information, and “sketch what you see!” (</w:t>
+      </w:r>
+      <w:proofErr w:type="spellStart"/>
+      <w:r>
+        <w:rPr>
+          <w:rFonts w:ascii="Arial" w:hAnsi="Arial" w:cs="Arial"/>
+        </w:rPr>
+        <w:t>Grinham</w:t>
+      </w:r>
+      <w:proofErr w:type="spellEnd"/>
+      <w:r>
+        <w:rPr>
+          <w:rFonts w:ascii="Arial" w:hAnsi="Arial" w:cs="Arial"/>
+        </w:rPr>
+        <w:t>, 2016b) While many people find field sketching daunting at first, drawing scientifically accurate sketches is one of the most important skills for a field geologist and is developed over time through much practice. The last S in OASIS is a key piece of advice pertaining to field sketches, and that is, “sketch what you see.” Go slowly and include as much detail as you can. Sometimes, through taking your time and sketching everything, you will see more than if you were to just take a photograph.</w:t>
       </w:r>
       <w:r>
         <w:rPr>
@@ -1985,7 +2013,23 @@
           <w:rFonts w:ascii="Arial" w:hAnsi="Arial" w:cs="Arial"/>
           <w:sz w:val="18"/>
         </w:rPr>
-        <w:t xml:space="preserve">graph paper – Andrew Davidhazy – </w:t>
+        <w:t xml:space="preserve">graph paper – Andrew </w:t>
+      </w:r>
+      <w:proofErr w:type="spellStart"/>
+      <w:r>
+        <w:rPr>
+          <w:rFonts w:ascii="Arial" w:hAnsi="Arial" w:cs="Arial"/>
+          <w:sz w:val="18"/>
+        </w:rPr>
+        <w:t>Davidhazy</w:t>
+      </w:r>
+      <w:proofErr w:type="spellEnd"/>
+      <w:r>
+        <w:rPr>
+          <w:rFonts w:ascii="Arial" w:hAnsi="Arial" w:cs="Arial"/>
+          <w:sz w:val="18"/>
+        </w:rPr>
+        <w:t xml:space="preserve"> – </w:t>
       </w:r>
       <w:hyperlink r:id="rId20">
         <w:r>
@@ -2138,7 +2182,23 @@
           <w:rFonts w:ascii="Arial" w:hAnsi="Arial" w:cs="Arial"/>
           <w:sz w:val="18"/>
         </w:rPr>
-        <w:t xml:space="preserve">graph paper – Andrew Davidhazy – </w:t>
+        <w:t xml:space="preserve">graph paper – Andrew </w:t>
+      </w:r>
+      <w:proofErr w:type="spellStart"/>
+      <w:r>
+        <w:rPr>
+          <w:rFonts w:ascii="Arial" w:hAnsi="Arial" w:cs="Arial"/>
+          <w:sz w:val="18"/>
+        </w:rPr>
+        <w:t>Davidhazy</w:t>
+      </w:r>
+      <w:proofErr w:type="spellEnd"/>
+      <w:r>
+        <w:rPr>
+          <w:rFonts w:ascii="Arial" w:hAnsi="Arial" w:cs="Arial"/>
+          <w:sz w:val="18"/>
+        </w:rPr>
+        <w:t xml:space="preserve"> – </w:t>
       </w:r>
       <w:hyperlink r:id="rId21">
         <w:r>
@@ -2291,7 +2351,23 @@
           <w:rFonts w:ascii="Arial" w:hAnsi="Arial" w:cs="Arial"/>
           <w:sz w:val="18"/>
         </w:rPr>
-        <w:t xml:space="preserve">graph paper – Andrew Davidhazy – </w:t>
+        <w:t xml:space="preserve">graph paper – Andrew </w:t>
+      </w:r>
+      <w:proofErr w:type="spellStart"/>
+      <w:r>
+        <w:rPr>
+          <w:rFonts w:ascii="Arial" w:hAnsi="Arial" w:cs="Arial"/>
+          <w:sz w:val="18"/>
+        </w:rPr>
+        <w:t>Davidhazy</w:t>
+      </w:r>
+      <w:proofErr w:type="spellEnd"/>
+      <w:r>
+        <w:rPr>
+          <w:rFonts w:ascii="Arial" w:hAnsi="Arial" w:cs="Arial"/>
+          <w:sz w:val="18"/>
+        </w:rPr>
+        <w:t xml:space="preserve"> – </w:t>
       </w:r>
       <w:hyperlink r:id="rId22">
         <w:r>
@@ -2324,19 +2400,327 @@
     </w:p>
     <w:p>
       <w:pPr>
-        <w:pStyle w:val="Heading9"/>
-        <w:spacing w:before="0"/>
-        <w:ind w:left="1548" w:right="1827"/>
-        <w:rPr>
-          <w:rFonts w:ascii="Arial" w:hAnsi="Arial" w:cs="Arial"/>
-        </w:rPr>
-      </w:pPr>
-      <w:r>
-        <w:rPr>
-          <w:rFonts w:ascii="Arial" w:hAnsi="Arial" w:cs="Arial"/>
+        <w:widowControl/>
+        <w:autoSpaceDE/>
+        <w:autoSpaceDN/>
+        <w:spacing w:after="160" w:line="259" w:lineRule="auto"/>
+        <w:ind w:left="360" w:hanging="360"/>
+        <w:rPr>
+          <w:rFonts w:ascii="Arial" w:eastAsiaTheme="minorHAnsi" w:hAnsi="Arial" w:cs="Arial"/>
+        </w:rPr>
+      </w:pPr>
+      <w:r>
+        <w:rPr>
+          <w:rFonts w:ascii="Arial" w:eastAsiaTheme="minorHAnsi" w:hAnsi="Arial" w:cs="Arial"/>
         </w:rPr>
         <w:lastRenderedPageBreak/>
-        <w:t>NOTES</w:t>
+        <w:t>To learn more about taking field notes, check out these other great resources:</w:t>
+      </w:r>
+    </w:p>
+    <w:p>
+      <w:pPr>
+        <w:tabs>
+          <w:tab w:val="left" w:pos="1710"/>
+        </w:tabs>
+        <w:spacing w:after="240" w:line="256" w:lineRule="auto"/>
+        <w:ind w:left="360" w:hanging="360"/>
+        <w:rPr>
+          <w:rFonts w:ascii="Arial" w:hAnsi="Arial" w:cs="Arial"/>
+        </w:rPr>
+      </w:pPr>
+      <w:proofErr w:type="spellStart"/>
+      <w:r>
+        <w:rPr>
+          <w:rFonts w:ascii="Arial" w:hAnsi="Arial" w:cs="Arial"/>
+        </w:rPr>
+        <w:t>Grinham</w:t>
+      </w:r>
+      <w:proofErr w:type="spellEnd"/>
+      <w:r>
+        <w:rPr>
+          <w:rFonts w:ascii="Arial" w:hAnsi="Arial" w:cs="Arial"/>
+        </w:rPr>
+        <w:t xml:space="preserve">, Joshua. </w:t>
+      </w:r>
+      <w:r>
+        <w:rPr>
+          <w:rFonts w:ascii="Arial" w:hAnsi="Arial" w:cs="Arial"/>
+          <w:i/>
+        </w:rPr>
+        <w:t>How to Set out a Field Notebook</w:t>
+      </w:r>
+      <w:r>
+        <w:rPr>
+          <w:rFonts w:ascii="Arial" w:hAnsi="Arial" w:cs="Arial"/>
+        </w:rPr>
+        <w:t xml:space="preserve">. </w:t>
+      </w:r>
+      <w:proofErr w:type="spellStart"/>
+      <w:r>
+        <w:rPr>
+          <w:rFonts w:ascii="Arial" w:hAnsi="Arial" w:cs="Arial"/>
+        </w:rPr>
+        <w:t>GeoBus</w:t>
+      </w:r>
+      <w:proofErr w:type="spellEnd"/>
+      <w:r>
+        <w:rPr>
+          <w:rFonts w:ascii="Arial" w:hAnsi="Arial" w:cs="Arial"/>
+        </w:rPr>
+        <w:t xml:space="preserve"> St Andrews, 2016a. </w:t>
+      </w:r>
+      <w:r>
+        <w:rPr>
+          <w:rFonts w:ascii="Arial" w:hAnsi="Arial" w:cs="Arial"/>
+          <w:color w:val="0562C1"/>
+          <w:u w:val="single" w:color="0562C1"/>
+        </w:rPr>
+        <w:t>https://</w:t>
+      </w:r>
+      <w:hyperlink r:id="rId23">
+        <w:r>
+          <w:rPr>
+            <w:rFonts w:ascii="Arial" w:hAnsi="Arial" w:cs="Arial"/>
+            <w:color w:val="0562C1"/>
+            <w:u w:val="single" w:color="0562C1"/>
+          </w:rPr>
+          <w:t>www.youtube.com/watch?v=8bktaGkagnI</w:t>
+        </w:r>
+        <w:r>
+          <w:rPr>
+            <w:rFonts w:ascii="Arial" w:hAnsi="Arial" w:cs="Arial"/>
+          </w:rPr>
+          <w:t>.</w:t>
+        </w:r>
+      </w:hyperlink>
+    </w:p>
+    <w:p>
+      <w:pPr>
+        <w:tabs>
+          <w:tab w:val="left" w:pos="1710"/>
+        </w:tabs>
+        <w:spacing w:after="240" w:line="254" w:lineRule="auto"/>
+        <w:ind w:left="360" w:hanging="360"/>
+        <w:rPr>
+          <w:rFonts w:ascii="Arial" w:hAnsi="Arial" w:cs="Arial"/>
+        </w:rPr>
+      </w:pPr>
+      <w:proofErr w:type="spellStart"/>
+      <w:r>
+        <w:rPr>
+          <w:rFonts w:ascii="Arial" w:hAnsi="Arial" w:cs="Arial"/>
+        </w:rPr>
+        <w:t>Grinham</w:t>
+      </w:r>
+      <w:proofErr w:type="spellEnd"/>
+      <w:r>
+        <w:rPr>
+          <w:rFonts w:ascii="Arial" w:hAnsi="Arial" w:cs="Arial"/>
+        </w:rPr>
+        <w:t xml:space="preserve">, Joshua. </w:t>
+      </w:r>
+      <w:r>
+        <w:rPr>
+          <w:rFonts w:ascii="Arial" w:hAnsi="Arial" w:cs="Arial"/>
+          <w:i/>
+        </w:rPr>
+        <w:t>How to Draw a Field Sketch</w:t>
+      </w:r>
+      <w:r>
+        <w:rPr>
+          <w:rFonts w:ascii="Arial" w:hAnsi="Arial" w:cs="Arial"/>
+        </w:rPr>
+        <w:t xml:space="preserve">. </w:t>
+      </w:r>
+      <w:proofErr w:type="spellStart"/>
+      <w:r>
+        <w:rPr>
+          <w:rFonts w:ascii="Arial" w:hAnsi="Arial" w:cs="Arial"/>
+        </w:rPr>
+        <w:t>GeoBus</w:t>
+      </w:r>
+      <w:proofErr w:type="spellEnd"/>
+      <w:r>
+        <w:rPr>
+          <w:rFonts w:ascii="Arial" w:hAnsi="Arial" w:cs="Arial"/>
+        </w:rPr>
+        <w:t xml:space="preserve"> St Andrews, 2016b. </w:t>
+      </w:r>
+      <w:r>
+        <w:rPr>
+          <w:rFonts w:ascii="Arial" w:hAnsi="Arial" w:cs="Arial"/>
+          <w:color w:val="0562C1"/>
+          <w:u w:val="single" w:color="0562C1"/>
+        </w:rPr>
+        <w:t>https://</w:t>
+      </w:r>
+      <w:hyperlink r:id="rId24">
+        <w:r>
+          <w:rPr>
+            <w:rFonts w:ascii="Arial" w:hAnsi="Arial" w:cs="Arial"/>
+            <w:color w:val="0562C1"/>
+            <w:u w:val="single" w:color="0562C1"/>
+          </w:rPr>
+          <w:t>www.youtube.com/watch?v=3pkNsDcC61Y</w:t>
+        </w:r>
+        <w:r>
+          <w:rPr>
+            <w:rFonts w:ascii="Arial" w:hAnsi="Arial" w:cs="Arial"/>
+          </w:rPr>
+          <w:t>.</w:t>
+        </w:r>
+      </w:hyperlink>
+    </w:p>
+    <w:p>
+      <w:pPr>
+        <w:widowControl/>
+        <w:autoSpaceDE/>
+        <w:autoSpaceDN/>
+        <w:spacing w:after="160" w:line="259" w:lineRule="auto"/>
+        <w:ind w:left="360" w:hanging="360"/>
+        <w:rPr>
+          <w:rFonts w:ascii="Arial" w:eastAsiaTheme="minorHAnsi" w:hAnsi="Arial" w:cs="Arial"/>
+        </w:rPr>
+      </w:pPr>
+      <w:proofErr w:type="spellStart"/>
+      <w:r>
+        <w:rPr>
+          <w:rFonts w:ascii="Arial" w:eastAsiaTheme="minorHAnsi" w:hAnsi="Arial" w:cs="Arial"/>
+        </w:rPr>
+        <w:t>Markwick</w:t>
+      </w:r>
+      <w:proofErr w:type="spellEnd"/>
+      <w:r>
+        <w:rPr>
+          <w:rFonts w:ascii="Arial" w:eastAsiaTheme="minorHAnsi" w:hAnsi="Arial" w:cs="Arial"/>
+        </w:rPr>
+        <w:t xml:space="preserve">, Paul, 2020, “Field sketching in geology: time to think,” </w:t>
+      </w:r>
+      <w:hyperlink r:id="rId25" w:history="1">
+        <w:r>
+          <w:rPr>
+            <w:rFonts w:ascii="Arial" w:eastAsiaTheme="minorHAnsi" w:hAnsi="Arial" w:cs="Arial"/>
+            <w:color w:val="0563C1" w:themeColor="hyperlink"/>
+            <w:u w:val="single"/>
+          </w:rPr>
+          <w:t>http://www.palaeogeography.net/blog/field-sketching-in-geology-time-to-think</w:t>
+        </w:r>
+      </w:hyperlink>
+      <w:r>
+        <w:rPr>
+          <w:rFonts w:ascii="Arial" w:eastAsiaTheme="minorHAnsi" w:hAnsi="Arial" w:cs="Arial"/>
+        </w:rPr>
+        <w:t>; last access: 2022-06-23.</w:t>
+      </w:r>
+    </w:p>
+    <w:p>
+      <w:pPr>
+        <w:widowControl/>
+        <w:autoSpaceDE/>
+        <w:autoSpaceDN/>
+        <w:spacing w:after="160" w:line="259" w:lineRule="auto"/>
+        <w:ind w:left="360" w:hanging="360"/>
+        <w:rPr>
+          <w:rFonts w:ascii="Arial" w:eastAsiaTheme="minorHAnsi" w:hAnsi="Arial" w:cs="Arial"/>
+        </w:rPr>
+      </w:pPr>
+      <w:proofErr w:type="spellStart"/>
+      <w:r>
+        <w:rPr>
+          <w:rFonts w:ascii="Arial" w:eastAsiaTheme="minorHAnsi" w:hAnsi="Arial" w:cs="Arial"/>
+        </w:rPr>
+        <w:t>Noad</w:t>
+      </w:r>
+      <w:proofErr w:type="spellEnd"/>
+      <w:r>
+        <w:rPr>
+          <w:rFonts w:ascii="Arial" w:eastAsiaTheme="minorHAnsi" w:hAnsi="Arial" w:cs="Arial"/>
+        </w:rPr>
+        <w:t xml:space="preserve">, Jon, 2016, “The (Forgotten?) Art of Geological Field Sketches,” </w:t>
+      </w:r>
+      <w:hyperlink r:id="rId26" w:history="1">
+        <w:r>
+          <w:rPr>
+            <w:rFonts w:ascii="Arial" w:eastAsiaTheme="minorHAnsi" w:hAnsi="Arial" w:cs="Arial"/>
+            <w:color w:val="0563C1" w:themeColor="hyperlink"/>
+            <w:u w:val="single"/>
+          </w:rPr>
+          <w:t>https://www.searchanddiscovery.com/documents/2016/41853noad/ndx_noad.pdf</w:t>
+        </w:r>
+      </w:hyperlink>
+      <w:r>
+        <w:rPr>
+          <w:rFonts w:ascii="Arial" w:eastAsiaTheme="minorHAnsi" w:hAnsi="Arial" w:cs="Arial"/>
+        </w:rPr>
+        <w:t>; last access: 2022-06-23.</w:t>
+      </w:r>
+    </w:p>
+    <w:p>
+      <w:pPr>
+        <w:widowControl/>
+        <w:autoSpaceDE/>
+        <w:autoSpaceDN/>
+        <w:spacing w:after="160" w:line="259" w:lineRule="auto"/>
+        <w:ind w:left="360" w:hanging="360"/>
+        <w:rPr>
+          <w:rFonts w:ascii="Arial" w:eastAsiaTheme="minorHAnsi" w:hAnsi="Arial" w:cs="Arial"/>
+        </w:rPr>
+      </w:pPr>
+      <w:r>
+        <w:rPr>
+          <w:rFonts w:ascii="Arial" w:eastAsiaTheme="minorHAnsi" w:hAnsi="Arial" w:cs="Arial"/>
+        </w:rPr>
+        <w:t xml:space="preserve">Oxford Cambridge and RSA, 2018, “Geological drawing,” </w:t>
+      </w:r>
+      <w:hyperlink r:id="rId27" w:history="1">
+        <w:r>
+          <w:rPr>
+            <w:rFonts w:ascii="Arial" w:eastAsiaTheme="minorHAnsi" w:hAnsi="Arial" w:cs="Arial"/>
+            <w:color w:val="0563C1" w:themeColor="hyperlink"/>
+            <w:u w:val="single"/>
+          </w:rPr>
+          <w:t>https://www.ocr.org.uk/Images/500028-geology-drawing-skills-handbook.pdf</w:t>
+        </w:r>
+      </w:hyperlink>
+      <w:r>
+        <w:rPr>
+          <w:rFonts w:ascii="Arial" w:eastAsiaTheme="minorHAnsi" w:hAnsi="Arial" w:cs="Arial"/>
+        </w:rPr>
+        <w:t>; last access: 2022-06-23.</w:t>
+      </w:r>
+    </w:p>
+    <w:p>
+      <w:pPr>
+        <w:widowControl/>
+        <w:autoSpaceDE/>
+        <w:autoSpaceDN/>
+        <w:spacing w:after="160" w:line="259" w:lineRule="auto"/>
+        <w:ind w:left="360" w:hanging="360"/>
+        <w:rPr>
+          <w:rFonts w:ascii="Arial" w:eastAsiaTheme="minorHAnsi" w:hAnsi="Arial" w:cs="Arial"/>
+        </w:rPr>
+      </w:pPr>
+      <w:r>
+        <w:rPr>
+          <w:rFonts w:ascii="Arial" w:eastAsiaTheme="minorHAnsi" w:hAnsi="Arial" w:cs="Arial"/>
+        </w:rPr>
+        <w:t xml:space="preserve">Williams, Maggie, “Field sketches &amp; how to draw them,” </w:t>
+      </w:r>
+      <w:hyperlink r:id="rId28" w:history="1">
+        <w:r>
+          <w:rPr>
+            <w:rFonts w:ascii="Arial" w:eastAsiaTheme="minorHAnsi" w:hAnsi="Arial" w:cs="Arial"/>
+            <w:color w:val="0563C1" w:themeColor="hyperlink"/>
+            <w:u w:val="single"/>
+          </w:rPr>
+          <w:t>http://pcwww.liv.ac.uk/geo-oer/index_htm_files/Field%20sketches%20&amp;%20how%20to%20draw%20them.pdf</w:t>
+        </w:r>
+      </w:hyperlink>
+      <w:r>
+        <w:rPr>
+          <w:rFonts w:ascii="Arial" w:eastAsiaTheme="minorHAnsi" w:hAnsi="Arial" w:cs="Arial"/>
+        </w:rPr>
+        <w:t>; last access: 2022-06-23.</w:t>
       </w:r>
     </w:p>
     <w:p>
@@ -2346,7 +2730,7 @@
         <w:rPr>
           <w:rFonts w:ascii="Arial" w:hAnsi="Arial" w:cs="Arial"/>
           <w:b/>
-          <w:i/>
+          <w:iCs/>
           <w:sz w:val="20"/>
         </w:rPr>
       </w:pPr>
@@ -2377,9 +2761,9 @@
     </w:p>
     <w:p/>
     <w:sectPr>
-      <w:footerReference w:type="even" r:id="rId23"/>
-      <w:footerReference w:type="default" r:id="rId24"/>
-      <w:footerReference w:type="first" r:id="rId25"/>
+      <w:footerReference w:type="even" r:id="rId29"/>
+      <w:footerReference w:type="default" r:id="rId30"/>
+      <w:footerReference w:type="first" r:id="rId31"/>
       <w:pgSz w:w="12240" w:h="15840"/>
       <w:pgMar w:top="1440" w:right="1440" w:bottom="1440" w:left="1440" w:header="720" w:footer="720" w:gutter="0"/>
       <w:cols w:space="720"/>
@@ -2406,19 +2790,7 @@
         <w:rPr>
           <w:noProof/>
         </w:rPr>
-        <w:t xml:space="preserve">Are the images in this chapter considered OERs, and as such available for free </w:t>
-      </w:r>
-      <w:r>
-        <w:rPr>
-          <w:noProof/>
-        </w:rPr>
-        <w:t>reuse hear with citation?</w:t>
-      </w:r>
-      <w:r>
-        <w:rPr>
-          <w:noProof/>
-        </w:rPr>
-        <w:t>The description for the YouTube channel reads, "</w:t>
+        <w:t>Are the images in this chapter considered OERs, and as such available for free reuse hear with citation?The description for the YouTube channel reads, "</w:t>
       </w:r>
       <w:r>
         <w:rPr>
@@ -2813,7 +3185,15 @@
         <w:t>To learn about</w:t>
       </w:r>
       <w:r>
-        <w:t xml:space="preserve"> about Anne Roe, check out the Wikipedia page on her: </w:t>
+        <w:t xml:space="preserve"> </w:t>
+      </w:r>
+      <w:proofErr w:type="spellStart"/>
+      <w:r>
+        <w:t>about</w:t>
+      </w:r>
+      <w:proofErr w:type="spellEnd"/>
+      <w:r>
+        <w:t xml:space="preserve"> Anne Roe, check out the Wikipedia page on her: </w:t>
       </w:r>
       <w:hyperlink r:id="rId1" w:history="1">
         <w:r>
@@ -3544,6 +3924,7 @@
   <w:style w:type="character" w:default="1" w:styleId="DefaultParagraphFont">
     <w:name w:val="Default Paragraph Font"/>
     <w:uiPriority w:val="1"/>
+    <w:semiHidden/>
     <w:unhideWhenUsed/>
   </w:style>
   <w:style w:type="table" w:default="1" w:styleId="TableNormal">

</xml_diff>

<commit_message>
revise lab 1 to also use as lab 16
</commit_message>
<xml_diff>
--- a/Bosch-Lab1-20220623.docx
+++ b/Bosch-Lab1-20220623.docx
@@ -132,7 +132,37 @@
           <w:rFonts w:ascii="Arial" w:hAnsi="Arial" w:cs="Arial"/>
           <w:sz w:val="24"/>
         </w:rPr>
-        <w:t xml:space="preserve">Today we will be focusing and collecting data and using that data to communicate science to others. Please read through the procedure and the recommended components for your field notes. </w:t>
+        <w:t xml:space="preserve">Today we will be focusing </w:t>
+      </w:r>
+      <w:r>
+        <w:rPr>
+          <w:rFonts w:ascii="Arial" w:hAnsi="Arial" w:cs="Arial"/>
+          <w:sz w:val="24"/>
+        </w:rPr>
+        <w:t>on</w:t>
+      </w:r>
+      <w:r>
+        <w:rPr>
+          <w:rFonts w:ascii="Arial" w:hAnsi="Arial" w:cs="Arial"/>
+          <w:sz w:val="24"/>
+        </w:rPr>
+        <w:t xml:space="preserve"> collecting data and using that data to communicate science to others. Please </w:t>
+      </w:r>
+      <w:proofErr w:type="gramStart"/>
+      <w:r>
+        <w:rPr>
+          <w:rFonts w:ascii="Arial" w:hAnsi="Arial" w:cs="Arial"/>
+          <w:sz w:val="24"/>
+        </w:rPr>
+        <w:t>read through</w:t>
+      </w:r>
+      <w:proofErr w:type="gramEnd"/>
+      <w:r>
+        <w:rPr>
+          <w:rFonts w:ascii="Arial" w:hAnsi="Arial" w:cs="Arial"/>
+          <w:sz w:val="24"/>
+        </w:rPr>
+        <w:t xml:space="preserve"> the procedure and the recommended components for your field notes. </w:t>
       </w:r>
       <w:r>
         <w:rPr>
@@ -245,7 +275,27 @@
           <w:bCs w:val="0"/>
           <w:szCs w:val="22"/>
         </w:rPr>
-        <w:t>b. What is some background information about this topic. Cite sources for this knowledge.</w:t>
+        <w:t xml:space="preserve">b. What is </w:t>
+      </w:r>
+      <w:proofErr w:type="gramStart"/>
+      <w:r>
+        <w:rPr>
+          <w:rFonts w:ascii="Arial" w:hAnsi="Arial" w:cs="Arial"/>
+          <w:b w:val="0"/>
+          <w:bCs w:val="0"/>
+          <w:szCs w:val="22"/>
+        </w:rPr>
+        <w:t>some</w:t>
+      </w:r>
+      <w:proofErr w:type="gramEnd"/>
+      <w:r>
+        <w:rPr>
+          <w:rFonts w:ascii="Arial" w:hAnsi="Arial" w:cs="Arial"/>
+          <w:b w:val="0"/>
+          <w:bCs w:val="0"/>
+          <w:szCs w:val="22"/>
+        </w:rPr>
+        <w:t xml:space="preserve"> background information about this topic. Cite sources for this knowledge.</w:t>
       </w:r>
     </w:p>
     <w:p>
@@ -703,7 +753,27 @@
           <w:bCs w:val="0"/>
           <w:szCs w:val="22"/>
         </w:rPr>
-        <w:t>c. What are some possible future scientific research directions on this topic?</w:t>
+        <w:t xml:space="preserve">c. What are </w:t>
+      </w:r>
+      <w:proofErr w:type="gramStart"/>
+      <w:r>
+        <w:rPr>
+          <w:rFonts w:ascii="Arial" w:hAnsi="Arial" w:cs="Arial"/>
+          <w:b w:val="0"/>
+          <w:bCs w:val="0"/>
+          <w:szCs w:val="22"/>
+        </w:rPr>
+        <w:t>some</w:t>
+      </w:r>
+      <w:proofErr w:type="gramEnd"/>
+      <w:r>
+        <w:rPr>
+          <w:rFonts w:ascii="Arial" w:hAnsi="Arial" w:cs="Arial"/>
+          <w:b w:val="0"/>
+          <w:bCs w:val="0"/>
+          <w:szCs w:val="22"/>
+        </w:rPr>
+        <w:t xml:space="preserve"> possible future scientific research directions on this topic?</w:t>
       </w:r>
     </w:p>
     <w:p>
@@ -1036,7 +1106,23 @@
           <w:rFonts w:ascii="Arial" w:hAnsi="Arial" w:cs="Arial"/>
           <w:sz w:val="24"/>
         </w:rPr>
-        <w:t>Study these rocks and gather as much detail as you can in your field notes. Then when you write your lab report you will be able to construct a story to share your ideas</w:t>
+        <w:t xml:space="preserve">Study these rocks and gather as </w:t>
+      </w:r>
+      <w:proofErr w:type="gramStart"/>
+      <w:r>
+        <w:rPr>
+          <w:rFonts w:ascii="Arial" w:hAnsi="Arial" w:cs="Arial"/>
+          <w:sz w:val="24"/>
+        </w:rPr>
+        <w:t>much</w:t>
+      </w:r>
+      <w:proofErr w:type="gramEnd"/>
+      <w:r>
+        <w:rPr>
+          <w:rFonts w:ascii="Arial" w:hAnsi="Arial" w:cs="Arial"/>
+          <w:sz w:val="24"/>
+        </w:rPr>
+        <w:t xml:space="preserve"> detail as you can in your field notes. Then when you write your lab report you will be able to construct a story to share your ideas</w:t>
       </w:r>
       <w:r>
         <w:rPr>
@@ -1340,7 +1426,21 @@
         <w:rPr>
           <w:rFonts w:ascii="Arial" w:hAnsi="Arial" w:cs="Arial"/>
         </w:rPr>
-        <w:t>While your field notes should contain all the information you need to use to communicate the scientific results of your field work, sometimes it is a challenge to decide exactly what to put in that field notebook when you first start a project. Some basic components you need to have include your name, the names of other participants in this field work, page numbers, the date, the field location, the name of the project, the objectives for the day, and results pertaining to those objects. Results can include written descriptions</w:t>
+        <w:t xml:space="preserve">While your field notes should contain all the information you need to use to communicate the scientific results of your field work, sometimes it is a challenge to decide exactly what to put in that field notebook when you first start a project. </w:t>
+      </w:r>
+      <w:proofErr w:type="gramStart"/>
+      <w:r>
+        <w:rPr>
+          <w:rFonts w:ascii="Arial" w:hAnsi="Arial" w:cs="Arial"/>
+        </w:rPr>
+        <w:t>Some</w:t>
+      </w:r>
+      <w:proofErr w:type="gramEnd"/>
+      <w:r>
+        <w:rPr>
+          <w:rFonts w:ascii="Arial" w:hAnsi="Arial" w:cs="Arial"/>
+        </w:rPr>
+        <w:t xml:space="preserve"> basic components you need to have include your name, the names of other participants in this field work, page numbers, the date, the field location, the name of the project, the objectives for the day, and results pertaining to those objects. Results can include written descriptions</w:t>
       </w:r>
     </w:p>
     <w:p>
@@ -1427,7 +1527,35 @@
         <w:rPr>
           <w:rFonts w:ascii="Arial" w:hAnsi="Arial" w:cs="Arial"/>
         </w:rPr>
-        <w:t>, 2016b) While many people find field sketching daunting at first, drawing scientifically accurate sketches is one of the most important skills for a field geologist and is developed over time through much practice. The last S in OASIS is a key piece of advice pertaining to field sketches, and that is, “sketch what you see.” Go slowly and include as much detail as you can. Sometimes, through taking your time and sketching everything, you will see more than if you were to just take a photograph.</w:t>
+        <w:t xml:space="preserve">, 2016b) While </w:t>
+      </w:r>
+      <w:proofErr w:type="gramStart"/>
+      <w:r>
+        <w:rPr>
+          <w:rFonts w:ascii="Arial" w:hAnsi="Arial" w:cs="Arial"/>
+        </w:rPr>
+        <w:t>many</w:t>
+      </w:r>
+      <w:proofErr w:type="gramEnd"/>
+      <w:r>
+        <w:rPr>
+          <w:rFonts w:ascii="Arial" w:hAnsi="Arial" w:cs="Arial"/>
+        </w:rPr>
+        <w:t xml:space="preserve"> people find field sketching daunting at first, drawing scientifically accurate sketches is one of the most important skills for a field geologist and is developed over time through much practice. The last S in OASIS is a key piece of advice pertaining to field sketches, and that is, “sketch what you see.” Go slowly and include as </w:t>
+      </w:r>
+      <w:proofErr w:type="gramStart"/>
+      <w:r>
+        <w:rPr>
+          <w:rFonts w:ascii="Arial" w:hAnsi="Arial" w:cs="Arial"/>
+        </w:rPr>
+        <w:t>much</w:t>
+      </w:r>
+      <w:proofErr w:type="gramEnd"/>
+      <w:r>
+        <w:rPr>
+          <w:rFonts w:ascii="Arial" w:hAnsi="Arial" w:cs="Arial"/>
+        </w:rPr>
+        <w:t xml:space="preserve"> detail as you can. Sometimes, through taking your time and sketching everything, you will see more than if you were to just take a photograph.</w:t>
       </w:r>
       <w:r>
         <w:rPr>
@@ -1435,6 +1563,7 @@
         </w:rPr>
         <w:t xml:space="preserve"> </w:t>
       </w:r>
+      <w:proofErr w:type="gramStart"/>
       <w:r>
         <w:rPr>
           <w:rFonts w:ascii="Arial" w:hAnsi="Arial" w:cs="Arial"/>
@@ -1451,7 +1580,14 @@
         <w:rPr>
           <w:rFonts w:ascii="Arial" w:hAnsi="Arial" w:cs="Arial"/>
         </w:rPr>
-        <w:t>recommend doing both. You can then reflect upon multiple representations of the same field site when you return to process your data. Here is further description of the components covered by OASIS:</w:t>
+        <w:t>recommend</w:t>
+      </w:r>
+      <w:proofErr w:type="gramEnd"/>
+      <w:r>
+        <w:rPr>
+          <w:rFonts w:ascii="Arial" w:hAnsi="Arial" w:cs="Arial"/>
+        </w:rPr>
+        <w:t xml:space="preserve"> doing both. You can then reflect upon multiple representations of the same field site when you return to process your data. Here is further description of the components covered by OASIS:</w:t>
       </w:r>
     </w:p>
     <w:p>
@@ -1462,7 +1598,6 @@
           <w:rFonts w:ascii="Arial" w:hAnsi="Arial" w:cs="Arial"/>
         </w:rPr>
       </w:pPr>
-      <w:commentRangeStart w:id="0"/>
       <w:r>
         <w:rPr>
           <w:rFonts w:ascii="Arial" w:hAnsi="Arial" w:cs="Arial"/>
@@ -1512,13 +1647,6 @@
           </wp:anchor>
         </w:drawing>
       </w:r>
-      <w:commentRangeEnd w:id="0"/>
-      <w:r>
-        <w:rPr>
-          <w:rStyle w:val="CommentReference"/>
-        </w:rPr>
-        <w:commentReference w:id="0"/>
-      </w:r>
       <w:r>
         <w:rPr>
           <w:rFonts w:ascii="Arial" w:hAnsi="Arial" w:cs="Arial"/>
@@ -1904,7 +2032,7 @@
                     <pic:cNvPicPr/>
                   </pic:nvPicPr>
                   <pic:blipFill>
-                    <a:blip r:embed="rId18" cstate="print"/>
+                    <a:blip r:embed="rId14" cstate="print"/>
                     <a:stretch>
                       <a:fillRect/>
                     </a:stretch>
@@ -1958,7 +2086,7 @@
                     <pic:cNvPicPr/>
                   </pic:nvPicPr>
                   <pic:blipFill>
-                    <a:blip r:embed="rId19" cstate="print"/>
+                    <a:blip r:embed="rId15" cstate="print"/>
                     <a:stretch>
                       <a:fillRect/>
                     </a:stretch>
@@ -2031,7 +2159,7 @@
         </w:rPr>
         <w:t xml:space="preserve"> – </w:t>
       </w:r>
-      <w:hyperlink r:id="rId20">
+      <w:hyperlink r:id="rId16">
         <w:r>
           <w:rPr>
             <w:rFonts w:ascii="Arial" w:hAnsi="Arial" w:cs="Arial"/>
@@ -2074,7 +2202,7 @@
                     <pic:cNvPicPr/>
                   </pic:nvPicPr>
                   <pic:blipFill>
-                    <a:blip r:embed="rId18" cstate="print"/>
+                    <a:blip r:embed="rId14" cstate="print"/>
                     <a:stretch>
                       <a:fillRect/>
                     </a:stretch>
@@ -2128,7 +2256,7 @@
                     <pic:cNvPicPr/>
                   </pic:nvPicPr>
                   <pic:blipFill>
-                    <a:blip r:embed="rId19" cstate="print"/>
+                    <a:blip r:embed="rId15" cstate="print"/>
                     <a:stretch>
                       <a:fillRect/>
                     </a:stretch>
@@ -2200,7 +2328,7 @@
         </w:rPr>
         <w:t xml:space="preserve"> – </w:t>
       </w:r>
-      <w:hyperlink r:id="rId21">
+      <w:hyperlink r:id="rId17">
         <w:r>
           <w:rPr>
             <w:rFonts w:ascii="Arial" w:hAnsi="Arial" w:cs="Arial"/>
@@ -2243,7 +2371,7 @@
                     <pic:cNvPicPr/>
                   </pic:nvPicPr>
                   <pic:blipFill>
-                    <a:blip r:embed="rId18" cstate="print"/>
+                    <a:blip r:embed="rId14" cstate="print"/>
                     <a:stretch>
                       <a:fillRect/>
                     </a:stretch>
@@ -2297,7 +2425,7 @@
                     <pic:cNvPicPr/>
                   </pic:nvPicPr>
                   <pic:blipFill>
-                    <a:blip r:embed="rId19" cstate="print"/>
+                    <a:blip r:embed="rId15" cstate="print"/>
                     <a:stretch>
                       <a:fillRect/>
                     </a:stretch>
@@ -2369,7 +2497,7 @@
         </w:rPr>
         <w:t xml:space="preserve"> – </w:t>
       </w:r>
-      <w:hyperlink r:id="rId22">
+      <w:hyperlink r:id="rId18">
         <w:r>
           <w:rPr>
             <w:rFonts w:ascii="Arial" w:hAnsi="Arial" w:cs="Arial"/>
@@ -2477,7 +2605,7 @@
         </w:rPr>
         <w:t>https://</w:t>
       </w:r>
-      <w:hyperlink r:id="rId23">
+      <w:hyperlink r:id="rId19">
         <w:r>
           <w:rPr>
             <w:rFonts w:ascii="Arial" w:hAnsi="Arial" w:cs="Arial"/>
@@ -2554,7 +2682,7 @@
         </w:rPr>
         <w:t>https://</w:t>
       </w:r>
-      <w:hyperlink r:id="rId24">
+      <w:hyperlink r:id="rId20">
         <w:r>
           <w:rPr>
             <w:rFonts w:ascii="Arial" w:hAnsi="Arial" w:cs="Arial"/>
@@ -2596,7 +2724,7 @@
         </w:rPr>
         <w:t xml:space="preserve">, Paul, 2020, “Field sketching in geology: time to think,” </w:t>
       </w:r>
-      <w:hyperlink r:id="rId25" w:history="1">
+      <w:hyperlink r:id="rId21" w:history="1">
         <w:r>
           <w:rPr>
             <w:rFonts w:ascii="Arial" w:eastAsiaTheme="minorHAnsi" w:hAnsi="Arial" w:cs="Arial"/>
@@ -2638,7 +2766,7 @@
         </w:rPr>
         <w:t xml:space="preserve">, Jon, 2016, “The (Forgotten?) Art of Geological Field Sketches,” </w:t>
       </w:r>
-      <w:hyperlink r:id="rId26" w:history="1">
+      <w:hyperlink r:id="rId22" w:history="1">
         <w:r>
           <w:rPr>
             <w:rFonts w:ascii="Arial" w:eastAsiaTheme="minorHAnsi" w:hAnsi="Arial" w:cs="Arial"/>
@@ -2672,7 +2800,7 @@
         </w:rPr>
         <w:t xml:space="preserve">Oxford Cambridge and RSA, 2018, “Geological drawing,” </w:t>
       </w:r>
-      <w:hyperlink r:id="rId27" w:history="1">
+      <w:hyperlink r:id="rId23" w:history="1">
         <w:r>
           <w:rPr>
             <w:rFonts w:ascii="Arial" w:eastAsiaTheme="minorHAnsi" w:hAnsi="Arial" w:cs="Arial"/>
@@ -2706,7 +2834,7 @@
         </w:rPr>
         <w:t xml:space="preserve">Williams, Maggie, “Field sketches &amp; how to draw them,” </w:t>
       </w:r>
-      <w:hyperlink r:id="rId28" w:history="1">
+      <w:hyperlink r:id="rId24" w:history="1">
         <w:r>
           <w:rPr>
             <w:rFonts w:ascii="Arial" w:eastAsiaTheme="minorHAnsi" w:hAnsi="Arial" w:cs="Arial"/>
@@ -2761,9 +2889,9 @@
     </w:p>
     <w:p/>
     <w:sectPr>
-      <w:footerReference w:type="even" r:id="rId29"/>
-      <w:footerReference w:type="default" r:id="rId30"/>
-      <w:footerReference w:type="first" r:id="rId31"/>
+      <w:footerReference w:type="even" r:id="rId25"/>
+      <w:footerReference w:type="default" r:id="rId26"/>
+      <w:footerReference w:type="first" r:id="rId27"/>
       <w:pgSz w:w="12240" w:h="15840"/>
       <w:pgMar w:top="1440" w:right="1440" w:bottom="1440" w:left="1440" w:header="720" w:footer="720" w:gutter="0"/>
       <w:cols w:space="720"/>
@@ -2771,79 +2899,6 @@
     </w:sectPr>
   </w:body>
 </w:document>
-</file>
-
-<file path=word/comments.xml><?xml version="1.0" encoding="utf-8"?>
-<w:comments xmlns:wpc="http://schemas.microsoft.com/office/word/2010/wordprocessingCanvas" xmlns:cx="http://schemas.microsoft.com/office/drawing/2014/chartex" xmlns:cx1="http://schemas.microsoft.com/office/drawing/2015/9/8/chartex" xmlns:cx2="http://schemas.microsoft.com/office/drawing/2015/10/21/chartex" xmlns:cx3="http://schemas.microsoft.com/office/drawing/2016/5/9/chartex" xmlns:cx4="http://schemas.microsoft.com/office/drawing/2016/5/10/chartex" xmlns:cx5="http://schemas.microsoft.com/office/drawing/2016/5/11/chartex" xmlns:cx6="http://schemas.microsoft.com/office/drawing/2016/5/12/chartex" xmlns:cx7="http://schemas.microsoft.com/office/drawing/2016/5/13/chartex" xmlns:cx8="http://schemas.microsoft.com/office/drawing/2016/5/14/chartex" xmlns:mc="http://schemas.openxmlformats.org/markup-compatibility/2006" xmlns:aink="http://schemas.microsoft.com/office/drawing/2016/ink" xmlns:am3d="http://schemas.microsoft.com/office/drawing/2017/model3d" xmlns:o="urn:schemas-microsoft-com:office:office" xmlns:oel="http://schemas.microsoft.com/office/2019/extlst" xmlns:r="http://schemas.openxmlformats.org/officeDocument/2006/relationships" xmlns:m="http://schemas.openxmlformats.org/officeDocument/2006/math" xmlns:v="urn:schemas-microsoft-com:vml" xmlns:wp14="http://schemas.microsoft.com/office/word/2010/wordprocessingDrawing" xmlns:wp="http://schemas.openxmlformats.org/drawingml/2006/wordprocessingDrawing" xmlns:w10="urn:schemas-microsoft-com:office:word" xmlns:w="http://schemas.openxmlformats.org/wordprocessingml/2006/main" xmlns:w14="http://schemas.microsoft.com/office/word/2010/wordml" xmlns:w15="http://schemas.microsoft.com/office/word/2012/wordml" xmlns:w16cex="http://schemas.microsoft.com/office/word/2018/wordml/cex" xmlns:w16cid="http://schemas.microsoft.com/office/word/2016/wordml/cid" xmlns:w16="http://schemas.microsoft.com/office/word/2018/wordml" xmlns:w16sdtdh="http://schemas.microsoft.com/office/word/2020/wordml/sdtdatahash" xmlns:w16se="http://schemas.microsoft.com/office/word/2015/wordml/symex" xmlns:wpg="http://schemas.microsoft.com/office/word/2010/wordprocessingGroup" xmlns:wpi="http://schemas.microsoft.com/office/word/2010/wordprocessingInk" xmlns:wne="http://schemas.microsoft.com/office/word/2006/wordml" xmlns:wps="http://schemas.microsoft.com/office/word/2010/wordprocessingShape" mc:Ignorable="w14 w15 w16se w16cid w16 w16cex w16sdtdh wp14">
-  <w:comment w:id="0" w:author="Rachel Bosch" w:date="2022-06-23T14:52:00Z" w:initials="RB">
-    <w:p>
-      <w:pPr>
-        <w:pStyle w:val="CommentText"/>
-      </w:pPr>
-      <w:r>
-        <w:rPr>
-          <w:rStyle w:val="CommentReference"/>
-        </w:rPr>
-        <w:annotationRef/>
-      </w:r>
-      <w:r>
-        <w:rPr>
-          <w:noProof/>
-        </w:rPr>
-        <w:t>Are the images in this chapter considered OERs, and as such available for free reuse hear with citation?The description for the YouTube channel reads, "</w:t>
-      </w:r>
-      <w:r>
-        <w:rPr>
-          <w:rFonts w:ascii="Roboto" w:hAnsi="Roboto"/>
-          <w:color w:val="030303"/>
-          <w:sz w:val="21"/>
-          <w:szCs w:val="21"/>
-          <w:shd w:val="clear" w:color="auto" w:fill="F1F1F1"/>
-        </w:rPr>
-        <w:t xml:space="preserve"> </w:t>
-      </w:r>
-      <w:r>
-        <w:rPr>
-          <w:rFonts w:ascii="Roboto" w:hAnsi="Roboto"/>
-          <w:color w:val="030303"/>
-          <w:sz w:val="21"/>
-          <w:szCs w:val="21"/>
-          <w:shd w:val="clear" w:color="auto" w:fill="F1F1F1"/>
-        </w:rPr>
-        <w:t>GeoBus is a free educational outreach project for schools developed and run by the Department of Earth &amp; Environmental Sciences at the University of St Andrews. GeoBus is available to visit all secondary schools in all educational authorities around Scotland. Teaching packages cover broad areas of Earth science aimed at supporting STEM subject teaching generally, and highlighting career opportunities in Earth science and other STEM subjects.</w:t>
-      </w:r>
-      <w:r>
-        <w:rPr>
-          <w:rFonts w:ascii="Roboto" w:hAnsi="Roboto"/>
-          <w:noProof/>
-          <w:color w:val="030303"/>
-          <w:sz w:val="21"/>
-          <w:szCs w:val="21"/>
-          <w:shd w:val="clear" w:color="auto" w:fill="F1F1F1"/>
-        </w:rPr>
-        <w:t>"</w:t>
-      </w:r>
-    </w:p>
-  </w:comment>
-</w:comments>
-</file>
-
-<file path=word/commentsExtended.xml><?xml version="1.0" encoding="utf-8"?>
-<w15:commentsEx xmlns:wpc="http://schemas.microsoft.com/office/word/2010/wordprocessingCanvas" xmlns:cx="http://schemas.microsoft.com/office/drawing/2014/chartex" xmlns:cx1="http://schemas.microsoft.com/office/drawing/2015/9/8/chartex" xmlns:cx2="http://schemas.microsoft.com/office/drawing/2015/10/21/chartex" xmlns:cx3="http://schemas.microsoft.com/office/drawing/2016/5/9/chartex" xmlns:cx4="http://schemas.microsoft.com/office/drawing/2016/5/10/chartex" xmlns:cx5="http://schemas.microsoft.com/office/drawing/2016/5/11/chartex" xmlns:cx6="http://schemas.microsoft.com/office/drawing/2016/5/12/chartex" xmlns:cx7="http://schemas.microsoft.com/office/drawing/2016/5/13/chartex" xmlns:cx8="http://schemas.microsoft.com/office/drawing/2016/5/14/chartex" xmlns:mc="http://schemas.openxmlformats.org/markup-compatibility/2006" xmlns:aink="http://schemas.microsoft.com/office/drawing/2016/ink" xmlns:am3d="http://schemas.microsoft.com/office/drawing/2017/model3d" xmlns:o="urn:schemas-microsoft-com:office:office" xmlns:oel="http://schemas.microsoft.com/office/2019/extlst" xmlns:r="http://schemas.openxmlformats.org/officeDocument/2006/relationships" xmlns:m="http://schemas.openxmlformats.org/officeDocument/2006/math" xmlns:v="urn:schemas-microsoft-com:vml" xmlns:wp14="http://schemas.microsoft.com/office/word/2010/wordprocessingDrawing" xmlns:wp="http://schemas.openxmlformats.org/drawingml/2006/wordprocessingDrawing" xmlns:w10="urn:schemas-microsoft-com:office:word" xmlns:w="http://schemas.openxmlformats.org/wordprocessingml/2006/main" xmlns:w14="http://schemas.microsoft.com/office/word/2010/wordml" xmlns:w15="http://schemas.microsoft.com/office/word/2012/wordml" xmlns:w16cex="http://schemas.microsoft.com/office/word/2018/wordml/cex" xmlns:w16cid="http://schemas.microsoft.com/office/word/2016/wordml/cid" xmlns:w16="http://schemas.microsoft.com/office/word/2018/wordml" xmlns:w16sdtdh="http://schemas.microsoft.com/office/word/2020/wordml/sdtdatahash" xmlns:w16se="http://schemas.microsoft.com/office/word/2015/wordml/symex" xmlns:wpg="http://schemas.microsoft.com/office/word/2010/wordprocessingGroup" xmlns:wpi="http://schemas.microsoft.com/office/word/2010/wordprocessingInk" xmlns:wne="http://schemas.microsoft.com/office/word/2006/wordml" xmlns:wps="http://schemas.microsoft.com/office/word/2010/wordprocessingShape" mc:Ignorable="w14 w15 w16se w16cid w16 w16cex w16sdtdh wp14">
-  <w15:commentEx w15:paraId="5E9667CC" w15:done="0"/>
-</w15:commentsEx>
-</file>
-
-<file path=word/commentsExtensible.xml><?xml version="1.0" encoding="utf-8"?>
-<w16cex:commentsExtensible xmlns:wpc="http://schemas.microsoft.com/office/word/2010/wordprocessingCanvas" xmlns:cx="http://schemas.microsoft.com/office/drawing/2014/chartex" xmlns:cx1="http://schemas.microsoft.com/office/drawing/2015/9/8/chartex" xmlns:cx2="http://schemas.microsoft.com/office/drawing/2015/10/21/chartex" xmlns:cx3="http://schemas.microsoft.com/office/drawing/2016/5/9/chartex" xmlns:cx4="http://schemas.microsoft.com/office/drawing/2016/5/10/chartex" xmlns:cx5="http://schemas.microsoft.com/office/drawing/2016/5/11/chartex" xmlns:cx6="http://schemas.microsoft.com/office/drawing/2016/5/12/chartex" xmlns:cx7="http://schemas.microsoft.com/office/drawing/2016/5/13/chartex" xmlns:cx8="http://schemas.microsoft.com/office/drawing/2016/5/14/chartex" xmlns:mc="http://schemas.openxmlformats.org/markup-compatibility/2006" xmlns:aink="http://schemas.microsoft.com/office/drawing/2016/ink" xmlns:am3d="http://schemas.microsoft.com/office/drawing/2017/model3d" xmlns:o="urn:schemas-microsoft-com:office:office" xmlns:oel="http://schemas.microsoft.com/office/2019/extlst" xmlns:r="http://schemas.openxmlformats.org/officeDocument/2006/relationships" xmlns:m="http://schemas.openxmlformats.org/officeDocument/2006/math" xmlns:v="urn:schemas-microsoft-com:vml" xmlns:wp14="http://schemas.microsoft.com/office/word/2010/wordprocessingDrawing" xmlns:wp="http://schemas.openxmlformats.org/drawingml/2006/wordprocessingDrawing" xmlns:w10="urn:schemas-microsoft-com:office:word" xmlns:w="http://schemas.openxmlformats.org/wordprocessingml/2006/main" xmlns:w14="http://schemas.microsoft.com/office/word/2010/wordml" xmlns:w15="http://schemas.microsoft.com/office/word/2012/wordml" xmlns:w16cex="http://schemas.microsoft.com/office/word/2018/wordml/cex" xmlns:w16cid="http://schemas.microsoft.com/office/word/2016/wordml/cid" xmlns:w16="http://schemas.microsoft.com/office/word/2018/wordml" xmlns:w16sdtdh="http://schemas.microsoft.com/office/word/2020/wordml/sdtdatahash" xmlns:w16se="http://schemas.microsoft.com/office/word/2015/wordml/symex" xmlns:wpg="http://schemas.microsoft.com/office/word/2010/wordprocessingGroup" xmlns:wpi="http://schemas.microsoft.com/office/word/2010/wordprocessingInk" xmlns:wne="http://schemas.microsoft.com/office/word/2006/wordml" xmlns:wps="http://schemas.microsoft.com/office/word/2010/wordprocessingShape" mc:Ignorable="w14 w15 w16se w16cid w16 w16cex w16sdtdh wp14">
-  <w16cex:commentExtensible w16cex:durableId="265EFCB2" w16cex:dateUtc="2022-06-23T18:52:00Z"/>
-</w16cex:commentsExtensible>
-</file>
-
-<file path=word/commentsIds.xml><?xml version="1.0" encoding="utf-8"?>
-<w16cid:commentsIds xmlns:wpc="http://schemas.microsoft.com/office/word/2010/wordprocessingCanvas" xmlns:cx="http://schemas.microsoft.com/office/drawing/2014/chartex" xmlns:cx1="http://schemas.microsoft.com/office/drawing/2015/9/8/chartex" xmlns:cx2="http://schemas.microsoft.com/office/drawing/2015/10/21/chartex" xmlns:cx3="http://schemas.microsoft.com/office/drawing/2016/5/9/chartex" xmlns:cx4="http://schemas.microsoft.com/office/drawing/2016/5/10/chartex" xmlns:cx5="http://schemas.microsoft.com/office/drawing/2016/5/11/chartex" xmlns:cx6="http://schemas.microsoft.com/office/drawing/2016/5/12/chartex" xmlns:cx7="http://schemas.microsoft.com/office/drawing/2016/5/13/chartex" xmlns:cx8="http://schemas.microsoft.com/office/drawing/2016/5/14/chartex" xmlns:mc="http://schemas.openxmlformats.org/markup-compatibility/2006" xmlns:aink="http://schemas.microsoft.com/office/drawing/2016/ink" xmlns:am3d="http://schemas.microsoft.com/office/drawing/2017/model3d" xmlns:o="urn:schemas-microsoft-com:office:office" xmlns:oel="http://schemas.microsoft.com/office/2019/extlst" xmlns:r="http://schemas.openxmlformats.org/officeDocument/2006/relationships" xmlns:m="http://schemas.openxmlformats.org/officeDocument/2006/math" xmlns:v="urn:schemas-microsoft-com:vml" xmlns:wp14="http://schemas.microsoft.com/office/word/2010/wordprocessingDrawing" xmlns:wp="http://schemas.openxmlformats.org/drawingml/2006/wordprocessingDrawing" xmlns:w10="urn:schemas-microsoft-com:office:word" xmlns:w="http://schemas.openxmlformats.org/wordprocessingml/2006/main" xmlns:w14="http://schemas.microsoft.com/office/word/2010/wordml" xmlns:w15="http://schemas.microsoft.com/office/word/2012/wordml" xmlns:w16cex="http://schemas.microsoft.com/office/word/2018/wordml/cex" xmlns:w16cid="http://schemas.microsoft.com/office/word/2016/wordml/cid" xmlns:w16="http://schemas.microsoft.com/office/word/2018/wordml" xmlns:w16sdtdh="http://schemas.microsoft.com/office/word/2020/wordml/sdtdatahash" xmlns:w16se="http://schemas.microsoft.com/office/word/2015/wordml/symex" xmlns:wpg="http://schemas.microsoft.com/office/word/2010/wordprocessingGroup" xmlns:wpi="http://schemas.microsoft.com/office/word/2010/wordprocessingInk" xmlns:wne="http://schemas.microsoft.com/office/word/2006/wordml" xmlns:wps="http://schemas.microsoft.com/office/word/2010/wordprocessingShape" mc:Ignorable="w14 w15 w16se w16cid w16 w16cex w16sdtdh wp14">
-  <w16cid:commentId w16cid:paraId="5E9667CC" w16cid:durableId="265EFCB2"/>
-</w16cid:commentsIds>
 </file>
 
 <file path=word/endnotes.xml><?xml version="1.0" encoding="utf-8"?>
@@ -3442,14 +3497,6 @@
     <w:abstractNumId w:val="1"/>
   </w:num>
 </w:numbering>
-</file>
-
-<file path=word/people.xml><?xml version="1.0" encoding="utf-8"?>
-<w15:people xmlns:wpc="http://schemas.microsoft.com/office/word/2010/wordprocessingCanvas" xmlns:cx="http://schemas.microsoft.com/office/drawing/2014/chartex" xmlns:cx1="http://schemas.microsoft.com/office/drawing/2015/9/8/chartex" xmlns:cx2="http://schemas.microsoft.com/office/drawing/2015/10/21/chartex" xmlns:cx3="http://schemas.microsoft.com/office/drawing/2016/5/9/chartex" xmlns:cx4="http://schemas.microsoft.com/office/drawing/2016/5/10/chartex" xmlns:cx5="http://schemas.microsoft.com/office/drawing/2016/5/11/chartex" xmlns:cx6="http://schemas.microsoft.com/office/drawing/2016/5/12/chartex" xmlns:cx7="http://schemas.microsoft.com/office/drawing/2016/5/13/chartex" xmlns:cx8="http://schemas.microsoft.com/office/drawing/2016/5/14/chartex" xmlns:mc="http://schemas.openxmlformats.org/markup-compatibility/2006" xmlns:aink="http://schemas.microsoft.com/office/drawing/2016/ink" xmlns:am3d="http://schemas.microsoft.com/office/drawing/2017/model3d" xmlns:o="urn:schemas-microsoft-com:office:office" xmlns:oel="http://schemas.microsoft.com/office/2019/extlst" xmlns:r="http://schemas.openxmlformats.org/officeDocument/2006/relationships" xmlns:m="http://schemas.openxmlformats.org/officeDocument/2006/math" xmlns:v="urn:schemas-microsoft-com:vml" xmlns:wp14="http://schemas.microsoft.com/office/word/2010/wordprocessingDrawing" xmlns:wp="http://schemas.openxmlformats.org/drawingml/2006/wordprocessingDrawing" xmlns:w10="urn:schemas-microsoft-com:office:word" xmlns:w="http://schemas.openxmlformats.org/wordprocessingml/2006/main" xmlns:w14="http://schemas.microsoft.com/office/word/2010/wordml" xmlns:w15="http://schemas.microsoft.com/office/word/2012/wordml" xmlns:w16cex="http://schemas.microsoft.com/office/word/2018/wordml/cex" xmlns:w16cid="http://schemas.microsoft.com/office/word/2016/wordml/cid" xmlns:w16="http://schemas.microsoft.com/office/word/2018/wordml" xmlns:w16sdtdh="http://schemas.microsoft.com/office/word/2020/wordml/sdtdatahash" xmlns:w16se="http://schemas.microsoft.com/office/word/2015/wordml/symex" xmlns:wpg="http://schemas.microsoft.com/office/word/2010/wordprocessingGroup" xmlns:wpi="http://schemas.microsoft.com/office/word/2010/wordprocessingInk" xmlns:wne="http://schemas.microsoft.com/office/word/2006/wordml" xmlns:wps="http://schemas.microsoft.com/office/word/2010/wordprocessingShape" mc:Ignorable="w14 w15 w16se w16cid w16 w16cex w16sdtdh wp14">
-  <w15:person w15:author="Rachel Bosch">
-    <w15:presenceInfo w15:providerId="None" w15:userId="Rachel Bosch"/>
-  </w15:person>
-</w15:people>
 </file>
 
 <file path=word/styles.xml><?xml version="1.0" encoding="utf-8"?>

</xml_diff>